<commit_message>
adicionando premissas que precisam ser incluidas
</commit_message>
<xml_diff>
--- a/Documentação Winda's.docx
+++ b/Documentação Winda's.docx
@@ -1,6 +1,6 @@
 
 <file path=word/document.xml><?xml version="1.0" encoding="utf-8"?>
-<w:document xmlns:wpc="http://schemas.microsoft.com/office/word/2010/wordprocessingCanvas" xmlns:cx="http://schemas.microsoft.com/office/drawing/2014/chartex" xmlns:cx1="http://schemas.microsoft.com/office/drawing/2015/9/8/chartex" xmlns:cx2="http://schemas.microsoft.com/office/drawing/2015/10/21/chartex" xmlns:cx3="http://schemas.microsoft.com/office/drawing/2016/5/9/chartex" xmlns:cx4="http://schemas.microsoft.com/office/drawing/2016/5/10/chartex" xmlns:cx5="http://schemas.microsoft.com/office/drawing/2016/5/11/chartex" xmlns:cx6="http://schemas.microsoft.com/office/drawing/2016/5/12/chartex" xmlns:cx7="http://schemas.microsoft.com/office/drawing/2016/5/13/chartex" xmlns:cx8="http://schemas.microsoft.com/office/drawing/2016/5/14/chartex" xmlns:mc="http://schemas.openxmlformats.org/markup-compatibility/2006" xmlns:aink="http://schemas.microsoft.com/office/drawing/2016/ink" xmlns:am3d="http://schemas.microsoft.com/office/drawing/2017/model3d" xmlns:o="urn:schemas-microsoft-com:office:office" xmlns:oel="http://schemas.microsoft.com/office/2019/extlst" xmlns:r="http://schemas.openxmlformats.org/officeDocument/2006/relationships" xmlns:m="http://schemas.openxmlformats.org/officeDocument/2006/math" xmlns:v="urn:schemas-microsoft-com:vml" xmlns:wp14="http://schemas.microsoft.com/office/word/2010/wordprocessingDrawing" xmlns:wp="http://schemas.openxmlformats.org/drawingml/2006/wordprocessingDrawing" xmlns:w10="urn:schemas-microsoft-com:office:word" xmlns:w="http://schemas.openxmlformats.org/wordprocessingml/2006/main" xmlns:w14="http://schemas.microsoft.com/office/word/2010/wordml" xmlns:w15="http://schemas.microsoft.com/office/word/2012/wordml" xmlns:w16cex="http://schemas.microsoft.com/office/word/2018/wordml/cex" xmlns:w16cid="http://schemas.microsoft.com/office/word/2016/wordml/cid" xmlns:w16="http://schemas.microsoft.com/office/word/2018/wordml" xmlns:w16du="http://schemas.microsoft.com/office/word/2023/wordml/word16du" xmlns:w16sdtdh="http://schemas.microsoft.com/office/word/2020/wordml/sdtdatahash" xmlns:w16se="http://schemas.microsoft.com/office/word/2015/wordml/symex" xmlns:wpg="http://schemas.microsoft.com/office/word/2010/wordprocessingGroup" xmlns:wpi="http://schemas.microsoft.com/office/word/2010/wordprocessingInk" xmlns:wne="http://schemas.microsoft.com/office/word/2006/wordml" xmlns:wps="http://schemas.microsoft.com/office/word/2010/wordprocessingShape" xmlns:a="http://schemas.openxmlformats.org/drawingml/2006/main" xmlns:pic="http://schemas.openxmlformats.org/drawingml/2006/picture" xmlns:a14="http://schemas.microsoft.com/office/drawing/2010/main" mc:Ignorable="w14 w15 w16se w16cid w16 w16cex w16sdtdh w16du wp14">
+<w:document xmlns:wpc="http://schemas.microsoft.com/office/word/2010/wordprocessingCanvas" xmlns:cx="http://schemas.microsoft.com/office/drawing/2014/chartex" xmlns:cx1="http://schemas.microsoft.com/office/drawing/2015/9/8/chartex" xmlns:cx2="http://schemas.microsoft.com/office/drawing/2015/10/21/chartex" xmlns:cx3="http://schemas.microsoft.com/office/drawing/2016/5/9/chartex" xmlns:cx4="http://schemas.microsoft.com/office/drawing/2016/5/10/chartex" xmlns:cx5="http://schemas.microsoft.com/office/drawing/2016/5/11/chartex" xmlns:cx6="http://schemas.microsoft.com/office/drawing/2016/5/12/chartex" xmlns:cx7="http://schemas.microsoft.com/office/drawing/2016/5/13/chartex" xmlns:cx8="http://schemas.microsoft.com/office/drawing/2016/5/14/chartex" xmlns:mc="http://schemas.openxmlformats.org/markup-compatibility/2006" xmlns:aink="http://schemas.microsoft.com/office/drawing/2016/ink" xmlns:am3d="http://schemas.microsoft.com/office/drawing/2017/model3d" xmlns:o="urn:schemas-microsoft-com:office:office" xmlns:oel="http://schemas.microsoft.com/office/2019/extlst" xmlns:r="http://schemas.openxmlformats.org/officeDocument/2006/relationships" xmlns:m="http://schemas.openxmlformats.org/officeDocument/2006/math" xmlns:v="urn:schemas-microsoft-com:vml" xmlns:wp14="http://schemas.microsoft.com/office/word/2010/wordprocessingDrawing" xmlns:wp="http://schemas.openxmlformats.org/drawingml/2006/wordprocessingDrawing" xmlns:w10="urn:schemas-microsoft-com:office:word" xmlns:w="http://schemas.openxmlformats.org/wordprocessingml/2006/main" xmlns:w14="http://schemas.microsoft.com/office/word/2010/wordml" xmlns:w15="http://schemas.microsoft.com/office/word/2012/wordml" xmlns:w16cex="http://schemas.microsoft.com/office/word/2018/wordml/cex" xmlns:w16cid="http://schemas.microsoft.com/office/word/2016/wordml/cid" xmlns:w16="http://schemas.microsoft.com/office/word/2018/wordml" xmlns:w16sdtdh="http://schemas.microsoft.com/office/word/2020/wordml/sdtdatahash" xmlns:w16se="http://schemas.microsoft.com/office/word/2015/wordml/symex" xmlns:wpg="http://schemas.microsoft.com/office/word/2010/wordprocessingGroup" xmlns:wpi="http://schemas.microsoft.com/office/word/2010/wordprocessingInk" xmlns:wne="http://schemas.microsoft.com/office/word/2006/wordml" xmlns:wps="http://schemas.microsoft.com/office/word/2010/wordprocessingShape" mc:Ignorable="w14 w15 w16se w16cid w16 w16cex w16sdtdh wp14">
   <w:body>
     <w:p>
       <w:pPr>
@@ -53,86 +53,33 @@
         </w:drawing>
       </w:r>
     </w:p>
-    <w:p w14:noSpellErr="1">
+    <w:p>
       <w:pPr>
         <w:jc w:val="center"/>
         <w:rPr>
-          <w:rFonts w:ascii="Calibri" w:hAnsi="Calibri" w:eastAsia="Calibri" w:cs="Calibri"/>
-          <w:b w:val="1"/>
-          <w:bCs w:val="1"/>
-          <w:sz w:val="36"/>
-          <w:szCs w:val="36"/>
-        </w:rPr>
-      </w:pPr>
-      <w:r>
-        <w:rPr>
-          <w:rFonts w:ascii="Calibri" w:hAnsi="Calibri" w:eastAsia="Calibri" w:cs="Calibri"/>
-          <w:b w:val="1"/>
-          <w:bCs w:val="1"/>
-          <w:sz w:val="36"/>
-          <w:szCs w:val="36"/>
-        </w:rPr>
-        <w:t>SÃO PAULO TECH SCHOOL</w:t>
-      </w:r>
-    </w:p>
-    <w:p w14:noSpellErr="1">
-      <w:pPr>
-        <w:jc w:val="both"/>
-        <w:rPr>
-          <w:rFonts w:ascii="Calibri" w:hAnsi="Calibri" w:eastAsia="Calibri" w:cs="Calibri"/>
-          <w:b w:val="1"/>
-          <w:bCs w:val="1"/>
-          <w:sz w:val="36"/>
-          <w:szCs w:val="36"/>
-        </w:rPr>
-      </w:pPr>
-      <w:r>
-        <w:rPr>
-          <w:rFonts w:ascii="Calibri" w:hAnsi="Calibri" w:eastAsia="Calibri" w:cs="Calibri"/>
-          <w:b w:val="1"/>
-          <w:bCs w:val="1"/>
-          <w:sz w:val="36"/>
-          <w:szCs w:val="36"/>
-        </w:rPr>
-        <w:t xml:space="preserve">ADS - ANÁLISE DE DESENVOLVIMENTO DE </w:t>
-      </w:r>
-      <w:r>
-        <w:rPr>
-          <w:rFonts w:ascii="Calibri" w:hAnsi="Calibri" w:eastAsia="Calibri" w:cs="Calibri"/>
-          <w:b w:val="1"/>
-          <w:bCs w:val="1"/>
-          <w:sz w:val="36"/>
-          <w:szCs w:val="36"/>
-        </w:rPr>
-        <w:t>SISTEMAS</w:t>
-      </w:r>
-    </w:p>
-    <w:p>
-      <w:pPr>
-        <w:jc w:val="center"/>
-        <w:rPr>
+          <w:rFonts w:ascii="Calibri" w:eastAsia="Calibri" w:hAnsi="Calibri" w:cs="Calibri"/>
           <w:b/>
           <w:bCs/>
           <w:sz w:val="36"/>
           <w:szCs w:val="36"/>
         </w:rPr>
       </w:pPr>
-    </w:p>
-    <w:p>
-      <w:pPr>
-        <w:jc w:val="center"/>
-        <w:rPr>
+      <w:r>
+        <w:rPr>
+          <w:rFonts w:ascii="Calibri" w:eastAsia="Calibri" w:hAnsi="Calibri" w:cs="Calibri"/>
           <w:b/>
           <w:bCs/>
           <w:sz w:val="36"/>
           <w:szCs w:val="36"/>
         </w:rPr>
-      </w:pPr>
-    </w:p>
-    <w:p>
-      <w:pPr>
-        <w:jc w:val="center"/>
-        <w:rPr>
+        <w:t>SÃO PAULO TECH SCHOOL</w:t>
+      </w:r>
+    </w:p>
+    <w:p>
+      <w:pPr>
+        <w:jc w:val="both"/>
+        <w:rPr>
+          <w:rFonts w:ascii="Calibri" w:eastAsia="Calibri" w:hAnsi="Calibri" w:cs="Calibri"/>
           <w:b/>
           <w:bCs/>
           <w:sz w:val="36"/>
@@ -141,7 +88,50 @@
       </w:pPr>
       <w:r>
         <w:rPr>
-          <w:rFonts w:ascii="Calibri" w:hAnsi="Calibri" w:eastAsia="Calibri" w:cs="Calibri"/>
+          <w:rFonts w:ascii="Calibri" w:eastAsia="Calibri" w:hAnsi="Calibri" w:cs="Calibri"/>
+          <w:b/>
+          <w:bCs/>
+          <w:sz w:val="36"/>
+          <w:szCs w:val="36"/>
+        </w:rPr>
+        <w:t>ADS - ANÁLISE DE DESENVOLVIMENTO DE SISTEMAS</w:t>
+      </w:r>
+    </w:p>
+    <w:p>
+      <w:pPr>
+        <w:jc w:val="center"/>
+        <w:rPr>
+          <w:b/>
+          <w:bCs/>
+          <w:sz w:val="36"/>
+          <w:szCs w:val="36"/>
+        </w:rPr>
+      </w:pPr>
+    </w:p>
+    <w:p>
+      <w:pPr>
+        <w:jc w:val="center"/>
+        <w:rPr>
+          <w:b/>
+          <w:bCs/>
+          <w:sz w:val="36"/>
+          <w:szCs w:val="36"/>
+        </w:rPr>
+      </w:pPr>
+    </w:p>
+    <w:p>
+      <w:pPr>
+        <w:jc w:val="center"/>
+        <w:rPr>
+          <w:b/>
+          <w:bCs/>
+          <w:sz w:val="36"/>
+          <w:szCs w:val="36"/>
+        </w:rPr>
+      </w:pPr>
+      <w:r>
+        <w:rPr>
+          <w:rFonts w:ascii="Calibri" w:eastAsia="Calibri" w:hAnsi="Calibri" w:cs="Calibri"/>
           <w:sz w:val="36"/>
           <w:szCs w:val="36"/>
         </w:rPr>
@@ -160,7 +150,6 @@
     </w:p>
     <w:p>
       <w:pPr>
-        <w:pStyle w:val="Normal"/>
         <w:jc w:val="center"/>
         <w:rPr>
           <w:rFonts w:ascii="Calibri" w:hAnsi="Calibri" w:cs="Calibri"/>
@@ -193,7 +182,6 @@
     </w:p>
     <w:p>
       <w:pPr>
-        <w:pStyle w:val="Normal"/>
         <w:jc w:val="center"/>
         <w:rPr>
           <w:rFonts w:ascii="Calibri" w:hAnsi="Calibri" w:cs="Calibri"/>
@@ -229,7 +217,6 @@
     </w:p>
     <w:p>
       <w:pPr>
-        <w:pStyle w:val="Normal"/>
         <w:jc w:val="center"/>
         <w:rPr>
           <w:sz w:val="24"/>
@@ -244,6 +231,7 @@
         </w:rPr>
         <w:t xml:space="preserve">Gustavo </w:t>
       </w:r>
+      <w:proofErr w:type="spellStart"/>
       <w:r>
         <w:rPr>
           <w:rFonts w:ascii="Calibri" w:hAnsi="Calibri" w:cs="Calibri"/>
@@ -252,21 +240,14 @@
         </w:rPr>
         <w:t>Rizerio</w:t>
       </w:r>
-      <w:r>
-        <w:rPr>
-          <w:rFonts w:ascii="Calibri" w:hAnsi="Calibri" w:cs="Calibri"/>
-          <w:sz w:val="24"/>
-          <w:szCs w:val="24"/>
-        </w:rPr>
-        <w:t xml:space="preserve"> </w:t>
-      </w:r>
-      <w:r>
-        <w:rPr>
-          <w:rFonts w:ascii="Calibri" w:hAnsi="Calibri" w:cs="Calibri"/>
-          <w:sz w:val="24"/>
-          <w:szCs w:val="24"/>
-        </w:rPr>
-        <w:t>Souza</w:t>
+      <w:proofErr w:type="spellEnd"/>
+      <w:r>
+        <w:rPr>
+          <w:rFonts w:ascii="Calibri" w:hAnsi="Calibri" w:cs="Calibri"/>
+          <w:sz w:val="24"/>
+          <w:szCs w:val="24"/>
+        </w:rPr>
+        <w:t xml:space="preserve"> Souza</w:t>
       </w:r>
       <w:r>
         <w:tab/>
@@ -280,20 +261,11 @@
           <w:sz w:val="24"/>
           <w:szCs w:val="24"/>
         </w:rPr>
-        <w:t>RA</w:t>
-      </w:r>
-      <w:r>
-        <w:rPr>
-          <w:rFonts w:ascii="Calibri" w:hAnsi="Calibri" w:cs="Calibri"/>
-          <w:sz w:val="24"/>
-          <w:szCs w:val="24"/>
-        </w:rPr>
-        <w:t>: 01241204</w:t>
-      </w:r>
-    </w:p>
-    <w:p>
-      <w:pPr>
-        <w:pStyle w:val="Normal"/>
+        <w:t>RA: 01241204</w:t>
+      </w:r>
+    </w:p>
+    <w:p>
+      <w:pPr>
         <w:jc w:val="center"/>
         <w:rPr>
           <w:rFonts w:ascii="Calibri" w:hAnsi="Calibri" w:cs="Calibri"/>
@@ -326,7 +298,6 @@
     </w:p>
     <w:p>
       <w:pPr>
-        <w:pStyle w:val="Normal"/>
         <w:jc w:val="center"/>
         <w:rPr>
           <w:rFonts w:ascii="Calibri" w:hAnsi="Calibri" w:cs="Calibri"/>
@@ -356,7 +327,6 @@
     </w:p>
     <w:p>
       <w:pPr>
-        <w:pStyle w:val="Normal"/>
         <w:jc w:val="center"/>
         <w:rPr>
           <w:rFonts w:ascii="Calibri" w:hAnsi="Calibri" w:cs="Calibri"/>
@@ -395,7 +365,7 @@
         <w:sectPr>
           <w:headerReference w:type="default" r:id="rId8"/>
           <w:footerReference w:type="default" r:id="rId9"/>
-          <w:pgSz w:w="11906" w:h="16838" w:orient="portrait"/>
+          <w:pgSz w:w="11906" w:h="16838"/>
           <w:pgMar w:top="1417" w:right="1701" w:bottom="1417" w:left="1701" w:header="708" w:footer="708" w:gutter="0"/>
           <w:cols w:space="708"/>
           <w:docGrid w:linePitch="360"/>
@@ -426,13 +396,12 @@
     </w:p>
     <w:p>
       <w:pPr>
-        <w:spacing w:before="240" w:beforeAutospacing="off" w:after="120" w:afterAutospacing="off"/>
-        <w:ind/>
+        <w:spacing w:before="240" w:after="120"/>
         <w:jc w:val="center"/>
         <w:rPr>
           <w:rFonts w:ascii="Calibri" w:hAnsi="Calibri" w:cs="Calibri"/>
-          <w:b w:val="1"/>
-          <w:bCs w:val="1"/>
+          <w:b/>
+          <w:bCs/>
           <w:sz w:val="36"/>
           <w:szCs w:val="36"/>
         </w:rPr>
@@ -440,246 +409,74 @@
       <w:r>
         <w:rPr>
           <w:rFonts w:ascii="Calibri" w:hAnsi="Calibri" w:cs="Calibri"/>
-          <w:b w:val="1"/>
-          <w:bCs w:val="1"/>
+          <w:b/>
+          <w:bCs/>
           <w:sz w:val="36"/>
           <w:szCs w:val="36"/>
         </w:rPr>
+        <w:lastRenderedPageBreak/>
         <w:t>CONTEXTO</w:t>
       </w:r>
     </w:p>
     <w:p>
       <w:pPr>
-        <w:pStyle w:val="Normal"/>
-        <w:spacing w:before="240" w:beforeAutospacing="off" w:after="120" w:afterAutospacing="off"/>
+        <w:spacing w:before="240" w:after="120"/>
         <w:jc w:val="both"/>
       </w:pPr>
     </w:p>
     <w:p>
       <w:pPr>
-        <w:pStyle w:val="Normal"/>
-        <w:spacing w:before="240" w:beforeAutospacing="off" w:after="120" w:afterAutospacing="off"/>
+        <w:spacing w:before="240" w:after="120"/>
         <w:ind w:firstLine="708"/>
         <w:jc w:val="both"/>
       </w:pPr>
       <w:r>
-        <w:rPr/>
         <w:t xml:space="preserve">O monitoramento inadequado dos ambientes hoteleiros representa um desafio significativo, onde a </w:t>
       </w:r>
       <w:r>
-        <w:rPr/>
         <w:t>negligência</w:t>
       </w:r>
       <w:r>
-        <w:rPr/>
         <w:t xml:space="preserve"> ou a falta </w:t>
       </w:r>
       <w:r>
-        <w:rPr/>
         <w:t xml:space="preserve">de priorização na manutenção desses espaços pode resultar </w:t>
       </w:r>
       <w:r>
-        <w:rPr/>
         <w:t>em danos provocados pelo clima, como a exposição a chuvas intensas devido a janelas abertas, acarretando potenciais prejuízos internos.</w:t>
       </w:r>
       <w:r>
-        <w:rPr/>
         <w:t xml:space="preserve"> Além disso, o uso excessivo de sistemas de ar-</w:t>
       </w:r>
       <w:r>
-        <w:rPr/>
         <w:t xml:space="preserve">condicionado apresenta uma série de complicações, desde a emissão de gases prejudiciais </w:t>
       </w:r>
       <w:r>
-        <w:rPr/>
         <w:t xml:space="preserve">à saúde dos </w:t>
       </w:r>
       <w:r>
-        <w:rPr/>
         <w:t>hóspedes</w:t>
       </w:r>
       <w:r>
-        <w:rPr/>
-        <w:t xml:space="preserve"> até o impacto ambiental decorrente da </w:t>
-      </w:r>
-      <w:r>
-        <w:rPr/>
-        <w:t>contri</w:t>
-      </w:r>
-      <w:r>
-        <w:rPr/>
-        <w:t>b</w:t>
-      </w:r>
-      <w:r>
-        <w:rPr/>
-        <w:t>u</w:t>
-      </w:r>
-      <w:r>
-        <w:rPr/>
-        <w:t>i</w:t>
-      </w:r>
-      <w:r>
-        <w:rPr/>
-        <w:t>ç</w:t>
-      </w:r>
-      <w:r>
-        <w:rPr/>
-        <w:t>ã</w:t>
-      </w:r>
-      <w:r>
-        <w:rPr/>
-        <w:t>o</w:t>
-      </w:r>
-      <w:r>
-        <w:rPr/>
-        <w:t xml:space="preserve"> </w:t>
-      </w:r>
-      <w:r>
-        <w:rPr/>
-        <w:t>p</w:t>
-      </w:r>
-      <w:r>
-        <w:rPr/>
-        <w:t>a</w:t>
-      </w:r>
-      <w:r>
-        <w:rPr/>
-        <w:t>r</w:t>
-      </w:r>
-      <w:r>
-        <w:rPr/>
-        <w:t>a</w:t>
-      </w:r>
-      <w:r>
-        <w:rPr/>
-        <w:t xml:space="preserve"> </w:t>
-      </w:r>
-      <w:r>
-        <w:rPr/>
-        <w:t>o</w:t>
-      </w:r>
-      <w:r>
-        <w:rPr/>
-        <w:t xml:space="preserve"> </w:t>
-      </w:r>
-      <w:r>
-        <w:rPr/>
-        <w:t>a</w:t>
-      </w:r>
-      <w:r>
-        <w:rPr/>
-        <w:t>u</w:t>
-      </w:r>
-      <w:r>
-        <w:rPr/>
-        <w:t>m</w:t>
-      </w:r>
-      <w:r>
-        <w:rPr/>
-        <w:t>e</w:t>
-      </w:r>
-      <w:r>
-        <w:rPr/>
-        <w:t>n</w:t>
-      </w:r>
-      <w:r>
-        <w:rPr/>
-        <w:t>t</w:t>
-      </w:r>
-      <w:r>
-        <w:rPr/>
-        <w:t>o</w:t>
-      </w:r>
-      <w:r>
-        <w:rPr/>
-        <w:t xml:space="preserve"> </w:t>
-      </w:r>
-      <w:r>
-        <w:rPr/>
-        <w:t>d</w:t>
-      </w:r>
-      <w:r>
-        <w:rPr/>
-        <w:t>o</w:t>
-      </w:r>
-      <w:r>
-        <w:rPr/>
-        <w:t xml:space="preserve"> </w:t>
-      </w:r>
-      <w:r>
-        <w:rPr/>
-        <w:t>e</w:t>
-      </w:r>
-      <w:r>
-        <w:rPr/>
-        <w:t>f</w:t>
-      </w:r>
-      <w:r>
-        <w:rPr/>
-        <w:t>e</w:t>
-      </w:r>
-      <w:r>
-        <w:rPr/>
-        <w:t>i</w:t>
-      </w:r>
-      <w:r>
-        <w:rPr/>
-        <w:t>t</w:t>
-      </w:r>
-      <w:r>
-        <w:rPr/>
-        <w:t>o</w:t>
-      </w:r>
-      <w:r>
-        <w:rPr/>
-        <w:t xml:space="preserve"> </w:t>
-      </w:r>
-      <w:r>
-        <w:rPr/>
-        <w:t>e</w:t>
-      </w:r>
-      <w:r>
-        <w:rPr/>
-        <w:t>s</w:t>
-      </w:r>
-      <w:r>
-        <w:rPr/>
-        <w:t>t</w:t>
-      </w:r>
-      <w:r>
-        <w:rPr/>
-        <w:t>u</w:t>
-      </w:r>
-      <w:r>
-        <w:rPr/>
-        <w:t>f</w:t>
-      </w:r>
-      <w:r>
-        <w:rPr/>
-        <w:t>a</w:t>
-      </w:r>
-      <w:r>
-        <w:rPr/>
-        <w:t>.</w:t>
-      </w:r>
-    </w:p>
-    <w:p>
-      <w:pPr>
-        <w:pStyle w:val="Normal"/>
-        <w:spacing w:before="240" w:beforeAutospacing="off" w:after="120" w:afterAutospacing="off"/>
+        <w:t xml:space="preserve"> até o impacto ambiental decorrente da contribuição para o aumento do efeito estufa.</w:t>
+      </w:r>
+    </w:p>
+    <w:p>
+      <w:pPr>
+        <w:spacing w:before="240" w:after="120"/>
         <w:ind w:firstLine="708"/>
         <w:jc w:val="both"/>
         <w:rPr>
-          <w:rFonts w:ascii="Calibri" w:hAnsi="Calibri" w:eastAsia="Arial" w:cs="Calibri"/>
-          <w:color w:val="000000" w:themeColor="text1" w:themeTint="FF" w:themeShade="FF"/>
-          <w:sz w:val="24"/>
-          <w:szCs w:val="24"/>
-        </w:rPr>
-      </w:pPr>
-      <w:r>
-        <w:rPr>
-          <w:rFonts w:ascii="Calibri" w:hAnsi="Calibri" w:eastAsia="Arial" w:cs="Calibri"/>
-          <w:color w:val="000000" w:themeColor="text1" w:themeTint="FF" w:themeShade="FF"/>
+          <w:rFonts w:ascii="Calibri" w:eastAsia="Arial" w:hAnsi="Calibri" w:cs="Calibri"/>
+          <w:color w:val="000000" w:themeColor="text1"/>
+          <w:sz w:val="24"/>
+          <w:szCs w:val="24"/>
+        </w:rPr>
+      </w:pPr>
+      <w:r>
+        <w:rPr>
+          <w:rFonts w:ascii="Calibri" w:eastAsia="Arial" w:hAnsi="Calibri" w:cs="Calibri"/>
+          <w:color w:val="000000" w:themeColor="text1"/>
           <w:sz w:val="24"/>
           <w:szCs w:val="24"/>
         </w:rPr>
@@ -687,8 +484,8 @@
       </w:r>
       <w:r>
         <w:rPr>
-          <w:rFonts w:ascii="Calibri" w:hAnsi="Calibri" w:eastAsia="Arial" w:cs="Calibri"/>
-          <w:color w:val="000000" w:themeColor="text1" w:themeTint="FF" w:themeShade="FF"/>
+          <w:rFonts w:ascii="Calibri" w:eastAsia="Arial" w:hAnsi="Calibri" w:cs="Calibri"/>
+          <w:color w:val="000000" w:themeColor="text1"/>
           <w:sz w:val="24"/>
           <w:szCs w:val="24"/>
         </w:rPr>
@@ -696,8 +493,8 @@
       </w:r>
       <w:r>
         <w:rPr>
-          <w:rFonts w:ascii="Calibri" w:hAnsi="Calibri" w:eastAsia="Arial" w:cs="Calibri"/>
-          <w:color w:val="000000" w:themeColor="text1" w:themeTint="FF" w:themeShade="FF"/>
+          <w:rFonts w:ascii="Calibri" w:eastAsia="Arial" w:hAnsi="Calibri" w:cs="Calibri"/>
+          <w:color w:val="000000" w:themeColor="text1"/>
           <w:sz w:val="24"/>
           <w:szCs w:val="24"/>
         </w:rPr>
@@ -705,8 +502,8 @@
       </w:r>
       <w:r>
         <w:rPr>
-          <w:rFonts w:ascii="Calibri" w:hAnsi="Calibri" w:eastAsia="Arial" w:cs="Calibri"/>
-          <w:color w:val="000000" w:themeColor="text1" w:themeTint="FF" w:themeShade="FF"/>
+          <w:rFonts w:ascii="Calibri" w:eastAsia="Arial" w:hAnsi="Calibri" w:cs="Calibri"/>
+          <w:color w:val="000000" w:themeColor="text1"/>
           <w:sz w:val="24"/>
           <w:szCs w:val="24"/>
         </w:rPr>
@@ -714,8 +511,8 @@
       </w:r>
       <w:r>
         <w:rPr>
-          <w:rFonts w:ascii="Calibri" w:hAnsi="Calibri" w:eastAsia="Arial" w:cs="Calibri"/>
-          <w:color w:val="000000" w:themeColor="text1" w:themeTint="FF" w:themeShade="FF"/>
+          <w:rFonts w:ascii="Calibri" w:eastAsia="Arial" w:hAnsi="Calibri" w:cs="Calibri"/>
+          <w:color w:val="000000" w:themeColor="text1"/>
           <w:sz w:val="24"/>
           <w:szCs w:val="24"/>
         </w:rPr>
@@ -723,8 +520,8 @@
       </w:r>
       <w:r>
         <w:rPr>
-          <w:rFonts w:ascii="Calibri" w:hAnsi="Calibri" w:eastAsia="Arial" w:cs="Calibri"/>
-          <w:color w:val="000000" w:themeColor="text1" w:themeTint="FF" w:themeShade="FF"/>
+          <w:rFonts w:ascii="Calibri" w:eastAsia="Arial" w:hAnsi="Calibri" w:cs="Calibri"/>
+          <w:color w:val="000000" w:themeColor="text1"/>
           <w:sz w:val="24"/>
           <w:szCs w:val="24"/>
         </w:rPr>
@@ -732,8 +529,8 @@
       </w:r>
       <w:r>
         <w:rPr>
-          <w:rFonts w:ascii="Calibri" w:hAnsi="Calibri" w:eastAsia="Arial" w:cs="Calibri"/>
-          <w:color w:val="000000" w:themeColor="text1" w:themeTint="FF" w:themeShade="FF"/>
+          <w:rFonts w:ascii="Calibri" w:eastAsia="Arial" w:hAnsi="Calibri" w:cs="Calibri"/>
+          <w:color w:val="000000" w:themeColor="text1"/>
           <w:sz w:val="24"/>
           <w:szCs w:val="24"/>
         </w:rPr>
@@ -741,8 +538,8 @@
       </w:r>
       <w:r>
         <w:rPr>
-          <w:rFonts w:ascii="Calibri" w:hAnsi="Calibri" w:eastAsia="Arial" w:cs="Calibri"/>
-          <w:color w:val="000000" w:themeColor="text1" w:themeTint="FF" w:themeShade="FF"/>
+          <w:rFonts w:ascii="Calibri" w:eastAsia="Arial" w:hAnsi="Calibri" w:cs="Calibri"/>
+          <w:color w:val="000000" w:themeColor="text1"/>
           <w:sz w:val="24"/>
           <w:szCs w:val="24"/>
         </w:rPr>
@@ -750,8 +547,8 @@
       </w:r>
       <w:r>
         <w:rPr>
-          <w:rFonts w:ascii="Calibri" w:hAnsi="Calibri" w:eastAsia="Arial" w:cs="Calibri"/>
-          <w:color w:val="000000" w:themeColor="text1" w:themeTint="FF" w:themeShade="FF"/>
+          <w:rFonts w:ascii="Calibri" w:eastAsia="Arial" w:hAnsi="Calibri" w:cs="Calibri"/>
+          <w:color w:val="000000" w:themeColor="text1"/>
           <w:sz w:val="24"/>
           <w:szCs w:val="24"/>
         </w:rPr>
@@ -759,8 +556,8 @@
       </w:r>
       <w:r>
         <w:rPr>
-          <w:rFonts w:ascii="Calibri" w:hAnsi="Calibri" w:eastAsia="Arial" w:cs="Calibri"/>
-          <w:color w:val="000000" w:themeColor="text1" w:themeTint="FF" w:themeShade="FF"/>
+          <w:rFonts w:ascii="Calibri" w:eastAsia="Arial" w:hAnsi="Calibri" w:cs="Calibri"/>
+          <w:color w:val="000000" w:themeColor="text1"/>
           <w:sz w:val="24"/>
           <w:szCs w:val="24"/>
         </w:rPr>
@@ -768,8 +565,8 @@
       </w:r>
       <w:r>
         <w:rPr>
-          <w:rFonts w:ascii="Calibri" w:hAnsi="Calibri" w:eastAsia="Arial" w:cs="Calibri"/>
-          <w:color w:val="000000" w:themeColor="text1" w:themeTint="FF" w:themeShade="FF"/>
+          <w:rFonts w:ascii="Calibri" w:eastAsia="Arial" w:hAnsi="Calibri" w:cs="Calibri"/>
+          <w:color w:val="000000" w:themeColor="text1"/>
           <w:sz w:val="24"/>
           <w:szCs w:val="24"/>
         </w:rPr>
@@ -777,8 +574,8 @@
       </w:r>
       <w:r>
         <w:rPr>
-          <w:rFonts w:ascii="Calibri" w:hAnsi="Calibri" w:eastAsia="Arial" w:cs="Calibri"/>
-          <w:color w:val="000000" w:themeColor="text1" w:themeTint="FF" w:themeShade="FF"/>
+          <w:rFonts w:ascii="Calibri" w:eastAsia="Arial" w:hAnsi="Calibri" w:cs="Calibri"/>
+          <w:color w:val="000000" w:themeColor="text1"/>
           <w:sz w:val="24"/>
           <w:szCs w:val="24"/>
         </w:rPr>
@@ -787,20 +584,19 @@
     </w:p>
     <w:p>
       <w:pPr>
-        <w:pStyle w:val="Normal"/>
-        <w:spacing w:before="240" w:beforeAutospacing="off" w:after="120" w:afterAutospacing="off"/>
+        <w:spacing w:before="240" w:after="120"/>
         <w:ind w:firstLine="708"/>
         <w:jc w:val="both"/>
         <w:rPr>
-          <w:rFonts w:ascii="Calibri" w:hAnsi="Calibri" w:eastAsia="Arial" w:cs="Calibri"/>
-          <w:color w:val="000000" w:themeColor="text1" w:themeTint="FF" w:themeShade="FF"/>
-          <w:sz w:val="24"/>
-          <w:szCs w:val="24"/>
-        </w:rPr>
-      </w:pPr>
-      <w:r>
-        <w:rPr>
-          <w:rFonts w:ascii="Calibri" w:hAnsi="Calibri" w:eastAsia="Arial" w:cs="Calibri"/>
+          <w:rFonts w:ascii="Calibri" w:eastAsia="Arial" w:hAnsi="Calibri" w:cs="Calibri"/>
+          <w:color w:val="000000" w:themeColor="text1"/>
+          <w:sz w:val="24"/>
+          <w:szCs w:val="24"/>
+        </w:rPr>
+      </w:pPr>
+      <w:r>
+        <w:rPr>
+          <w:rFonts w:ascii="Calibri" w:eastAsia="Arial" w:hAnsi="Calibri" w:cs="Calibri"/>
           <w:color w:val="000000" w:themeColor="text1"/>
           <w:sz w:val="24"/>
           <w:szCs w:val="24"/>
@@ -809,7 +605,7 @@
       </w:r>
       <w:r>
         <w:rPr>
-          <w:rFonts w:ascii="Calibri" w:hAnsi="Calibri" w:eastAsia="Arial" w:cs="Calibri"/>
+          <w:rFonts w:ascii="Calibri" w:eastAsia="Arial" w:hAnsi="Calibri" w:cs="Calibri"/>
           <w:color w:val="000000" w:themeColor="text1"/>
           <w:sz w:val="24"/>
           <w:szCs w:val="24"/>
@@ -819,7 +615,7 @@
       <w:r>
         <w:rPr>
           <w:rFonts w:ascii="Calibri" w:hAnsi="Calibri" w:cs="Calibri"/>
-          <w:color w:val="000000" w:themeColor="text1" w:themeTint="FF" w:themeShade="FF"/>
+          <w:color w:val="000000" w:themeColor="text1"/>
           <w:sz w:val="24"/>
           <w:szCs w:val="24"/>
           <w:shd w:val="clear" w:color="auto" w:fill="FFFFFF"/>
@@ -829,8 +625,7 @@
     </w:p>
     <w:p>
       <w:pPr>
-        <w:pStyle w:val="Normal"/>
-        <w:spacing w:before="240" w:beforeAutospacing="off" w:after="120" w:afterAutospacing="off"/>
+        <w:spacing w:before="240" w:after="120"/>
         <w:ind w:firstLine="708"/>
         <w:jc w:val="both"/>
         <w:rPr>
@@ -841,14 +636,14 @@
         </w:rPr>
       </w:pPr>
     </w:p>
-    <w:p w14:noSpellErr="1">
-      <w:pPr>
-        <w:spacing w:before="240" w:beforeAutospacing="off" w:after="120" w:afterAutospacing="off"/>
+    <w:p>
+      <w:pPr>
+        <w:spacing w:before="240" w:after="120"/>
         <w:jc w:val="both"/>
         <w:rPr>
-          <w:rFonts w:ascii="Calibri" w:hAnsi="Calibri" w:eastAsia="Arial" w:cs="Calibri"/>
-          <w:b w:val="1"/>
-          <w:bCs w:val="1"/>
+          <w:rFonts w:ascii="Calibri" w:eastAsia="Arial" w:hAnsi="Calibri" w:cs="Calibri"/>
+          <w:b/>
+          <w:bCs/>
           <w:color w:val="000000" w:themeColor="text1"/>
           <w:sz w:val="36"/>
           <w:szCs w:val="36"/>
@@ -856,10 +651,10 @@
       </w:pPr>
       <w:r>
         <w:rPr>
-          <w:rFonts w:ascii="Calibri" w:hAnsi="Calibri" w:eastAsia="Arial" w:cs="Calibri"/>
-          <w:b w:val="1"/>
-          <w:bCs w:val="1"/>
-          <w:color w:val="000000" w:themeColor="text1" w:themeTint="FF" w:themeShade="FF"/>
+          <w:rFonts w:ascii="Calibri" w:eastAsia="Arial" w:hAnsi="Calibri" w:cs="Calibri"/>
+          <w:b/>
+          <w:bCs/>
+          <w:color w:val="000000" w:themeColor="text1"/>
           <w:sz w:val="36"/>
           <w:szCs w:val="36"/>
         </w:rPr>
@@ -868,7 +663,7 @@
     </w:p>
     <w:p>
       <w:pPr>
-        <w:spacing w:before="240" w:beforeAutospacing="off" w:after="120" w:afterAutospacing="off"/>
+        <w:spacing w:before="240" w:after="120"/>
         <w:ind w:firstLine="708"/>
         <w:jc w:val="both"/>
         <w:rPr>
@@ -888,6 +683,7 @@
         </w:rPr>
         <w:t xml:space="preserve">Estima-se que o uso de aparelhos de ar-condicionado seja responsável por 10% do consumo global de energia e entre 4% e 8% das emissões globais de gases de efeito estufa, segundo o </w:t>
       </w:r>
+      <w:proofErr w:type="spellStart"/>
       <w:r>
         <w:rPr>
           <w:rFonts w:ascii="Calibri" w:hAnsi="Calibri" w:cs="Calibri"/>
@@ -898,6 +694,7 @@
         </w:rPr>
         <w:t>National</w:t>
       </w:r>
+      <w:proofErr w:type="spellEnd"/>
       <w:r>
         <w:rPr>
           <w:rFonts w:ascii="Calibri" w:hAnsi="Calibri" w:cs="Calibri"/>
@@ -908,6 +705,7 @@
         </w:rPr>
         <w:t xml:space="preserve"> </w:t>
       </w:r>
+      <w:proofErr w:type="spellStart"/>
       <w:r>
         <w:rPr>
           <w:rFonts w:ascii="Calibri" w:hAnsi="Calibri" w:cs="Calibri"/>
@@ -918,6 +716,7 @@
         </w:rPr>
         <w:t>Renewable</w:t>
       </w:r>
+      <w:proofErr w:type="spellEnd"/>
       <w:r>
         <w:rPr>
           <w:rFonts w:ascii="Calibri" w:hAnsi="Calibri" w:cs="Calibri"/>
@@ -928,6 +727,7 @@
         </w:rPr>
         <w:t xml:space="preserve"> Energy </w:t>
       </w:r>
+      <w:proofErr w:type="spellStart"/>
       <w:r>
         <w:rPr>
           <w:rFonts w:ascii="Calibri" w:hAnsi="Calibri" w:cs="Calibri"/>
@@ -938,6 +738,7 @@
         </w:rPr>
         <w:t>Laboratory</w:t>
       </w:r>
+      <w:proofErr w:type="spellEnd"/>
       <w:r>
         <w:rPr>
           <w:rFonts w:ascii="Calibri" w:hAnsi="Calibri" w:cs="Calibri"/>
@@ -951,7 +752,7 @@
     </w:p>
     <w:p>
       <w:pPr>
-        <w:spacing w:before="240" w:beforeAutospacing="off" w:after="120" w:afterAutospacing="off"/>
+        <w:spacing w:before="240" w:after="120"/>
         <w:ind w:firstLine="708"/>
         <w:jc w:val="both"/>
         <w:rPr>
@@ -980,6 +781,7 @@
         </w:rPr>
         <w:t xml:space="preserve">m ar-condicionado de 12.000 </w:t>
       </w:r>
+      <w:proofErr w:type="spellStart"/>
       <w:r>
         <w:rPr>
           <w:rFonts w:ascii="Calibri" w:hAnsi="Calibri" w:cs="Calibri"/>
@@ -989,6 +791,7 @@
         </w:rPr>
         <w:t>BTUs</w:t>
       </w:r>
+      <w:proofErr w:type="spellEnd"/>
       <w:r>
         <w:rPr>
           <w:rFonts w:ascii="Calibri" w:hAnsi="Calibri" w:cs="Calibri"/>
@@ -996,16 +799,7 @@
           <w:sz w:val="24"/>
           <w:szCs w:val="24"/>
         </w:rPr>
-        <w:t xml:space="preserve"> ligado por 8 horas</w:t>
-      </w:r>
-      <w:r>
-        <w:rPr>
-          <w:rFonts w:ascii="Calibri" w:hAnsi="Calibri" w:cs="Calibri"/>
-          <w:color w:val="000000"/>
-          <w:sz w:val="24"/>
-          <w:szCs w:val="24"/>
-        </w:rPr>
-        <w:t xml:space="preserve"> diárias</w:t>
+        <w:t xml:space="preserve"> ligado por 8 horas diárias</w:t>
       </w:r>
       <w:r>
         <w:rPr>
@@ -1088,7 +882,7 @@
           <w:szCs w:val="24"/>
           <w:shd w:val="clear" w:color="auto" w:fill="FFFFFF"/>
         </w:rPr>
-        <w:t xml:space="preserve">Então, pode-se afirmar que a perda </w:t>
+        <w:t xml:space="preserve">Então, pode-se afirmar que a perda vai além dos gastos demasiadamente altos de contas de energia (o que já é um fator </w:t>
       </w:r>
       <w:r>
         <w:rPr>
@@ -1098,22 +892,12 @@
           <w:szCs w:val="24"/>
           <w:shd w:val="clear" w:color="auto" w:fill="FFFFFF"/>
         </w:rPr>
-        <w:t xml:space="preserve">vai além dos gastos demasiadamente altos de contas de energia (o que já é um fator </w:t>
-      </w:r>
-      <w:r>
-        <w:rPr>
-          <w:rFonts w:ascii="Calibri" w:hAnsi="Calibri" w:cs="Calibri"/>
-          <w:color w:val="292929"/>
-          <w:sz w:val="24"/>
-          <w:szCs w:val="24"/>
-          <w:shd w:val="clear" w:color="auto" w:fill="FFFFFF"/>
-        </w:rPr>
         <w:t>que traz grandes perdas econômicas), chegando a níveis de perdas ecológicas com a contribuição para o aumento do aquecimento global e efeito estufa.</w:t>
       </w:r>
     </w:p>
-    <w:p w14:noSpellErr="1">
-      <w:pPr>
-        <w:spacing w:before="240" w:beforeAutospacing="off" w:after="120" w:afterAutospacing="off"/>
+    <w:p>
+      <w:pPr>
+        <w:spacing w:before="240" w:after="120"/>
         <w:ind w:firstLine="708"/>
         <w:jc w:val="both"/>
         <w:rPr>
@@ -1132,12 +916,13 @@
           <w:szCs w:val="24"/>
           <w:shd w:val="clear" w:color="auto" w:fill="FFFFFF"/>
         </w:rPr>
+        <w:lastRenderedPageBreak/>
         <w:t>Automação e tecnologias de monitoramento remoto, baseadas em internet das coisas e inteligência artificial, são fundamentais para oferecer climatização adequada com o menor consumo de eletricidade possível.</w:t>
       </w:r>
     </w:p>
-    <w:p w14:noSpellErr="1">
-      <w:pPr>
-        <w:spacing w:before="240" w:beforeAutospacing="off" w:after="120" w:afterAutospacing="off"/>
+    <w:p>
+      <w:pPr>
+        <w:spacing w:before="240" w:after="120"/>
         <w:jc w:val="both"/>
         <w:rPr>
           <w:rFonts w:ascii="Calibri" w:hAnsi="Calibri" w:cs="Calibri"/>
@@ -1148,14 +933,14 @@
         </w:rPr>
       </w:pPr>
     </w:p>
-    <w:p w14:noSpellErr="1">
-      <w:pPr>
-        <w:spacing w:before="240" w:beforeAutospacing="off" w:after="120" w:afterAutospacing="off"/>
+    <w:p>
+      <w:pPr>
+        <w:spacing w:before="240" w:after="120"/>
         <w:jc w:val="both"/>
         <w:rPr>
           <w:rFonts w:ascii="Calibri" w:hAnsi="Calibri" w:cs="Calibri"/>
-          <w:b w:val="1"/>
-          <w:bCs w:val="1"/>
+          <w:b/>
+          <w:bCs/>
           <w:color w:val="292929"/>
           <w:sz w:val="36"/>
           <w:szCs w:val="36"/>
@@ -1165,8 +950,8 @@
       <w:r>
         <w:rPr>
           <w:rFonts w:ascii="Calibri" w:hAnsi="Calibri" w:cs="Calibri"/>
-          <w:b w:val="1"/>
-          <w:bCs w:val="1"/>
+          <w:b/>
+          <w:bCs/>
           <w:color w:val="292929"/>
           <w:sz w:val="36"/>
           <w:szCs w:val="36"/>
@@ -1177,47 +962,86 @@
     </w:p>
     <w:p>
       <w:pPr>
-        <w:pStyle w:val="Normal"/>
-        <w:spacing w:before="240" w:beforeAutospacing="off" w:after="120" w:afterAutospacing="off"/>
+        <w:spacing w:before="240" w:after="120"/>
         <w:ind w:firstLine="708"/>
         <w:jc w:val="both"/>
         <w:rPr>
-          <w:rFonts w:ascii="Calibri" w:hAnsi="Calibri" w:eastAsia="Arial" w:cs="Calibri"/>
-          <w:color w:val="000000" w:themeColor="text1" w:themeTint="FF" w:themeShade="FF"/>
-          <w:sz w:val="24"/>
-          <w:szCs w:val="24"/>
-        </w:rPr>
-      </w:pPr>
-      <w:r>
-        <w:rPr>
-          <w:rFonts w:ascii="Calibri" w:hAnsi="Calibri" w:eastAsia="Arial" w:cs="Calibri"/>
-          <w:color w:val="000000" w:themeColor="text1" w:themeTint="FF" w:themeShade="FF"/>
-          <w:sz w:val="24"/>
-          <w:szCs w:val="24"/>
-        </w:rPr>
-        <w:t>O objetivo da Winda’s é proporcionar um monitoramento adequado dos ambientes hoteleiros, visando não apenas reduzir os custos energéticos das empresas do setor, mas também otimizar a gestão e economia do uso dos ares-condicionados. Além disso, busca-se preservar o conforto dos hóspedes e colaboradores, promovendo um ambiente saudável e sustentável. Através da implementação de soluções de automação e tecnologias de monitoramento remoto baseadas na Internet das Coisas e inteligência artificial, a Winda’s visa não apenas mitigar o desperdício de energia, mas também contribuir significativamente para a redução das emissões de gases de efeito estufa, combatendo assim as mudanças climáticas e promovendo a sustentabilidade ambiental no setor hoteleiro.</w:t>
-      </w:r>
-    </w:p>
-    <w:p w14:noSpellErr="1">
-      <w:pPr>
-        <w:spacing w:before="240" w:beforeAutospacing="off" w:after="120" w:afterAutospacing="off"/>
+          <w:rFonts w:ascii="Calibri" w:eastAsia="Arial" w:hAnsi="Calibri" w:cs="Calibri"/>
+          <w:color w:val="000000" w:themeColor="text1"/>
+          <w:sz w:val="24"/>
+          <w:szCs w:val="24"/>
+        </w:rPr>
+      </w:pPr>
+      <w:r>
+        <w:rPr>
+          <w:rFonts w:ascii="Calibri" w:eastAsia="Arial" w:hAnsi="Calibri" w:cs="Calibri"/>
+          <w:color w:val="000000" w:themeColor="text1"/>
+          <w:sz w:val="24"/>
+          <w:szCs w:val="24"/>
+        </w:rPr>
+        <w:t xml:space="preserve">O objetivo da </w:t>
+      </w:r>
+      <w:proofErr w:type="spellStart"/>
+      <w:r>
+        <w:rPr>
+          <w:rFonts w:ascii="Calibri" w:eastAsia="Arial" w:hAnsi="Calibri" w:cs="Calibri"/>
+          <w:color w:val="000000" w:themeColor="text1"/>
+          <w:sz w:val="24"/>
+          <w:szCs w:val="24"/>
+        </w:rPr>
+        <w:t>Winda’s</w:t>
+      </w:r>
+      <w:proofErr w:type="spellEnd"/>
+      <w:r>
+        <w:rPr>
+          <w:rFonts w:ascii="Calibri" w:eastAsia="Arial" w:hAnsi="Calibri" w:cs="Calibri"/>
+          <w:color w:val="000000" w:themeColor="text1"/>
+          <w:sz w:val="24"/>
+          <w:szCs w:val="24"/>
+        </w:rPr>
+        <w:t xml:space="preserve"> é proporcionar um monitoramento adequado dos ambientes hoteleiros, visando não apenas reduzir os custos energéticos das empresas do setor, mas também otimizar a gestão e economia do uso dos ares-condicionados. Além disso, busca-se preservar o conforto dos hóspedes e colaboradores, promovendo um ambiente saudável e sustentável. Através da implementação de soluções de automação e tecnologias de monitoramento remoto baseadas na Internet das Coisas e inteligência artificial, a </w:t>
+      </w:r>
+      <w:proofErr w:type="spellStart"/>
+      <w:r>
+        <w:rPr>
+          <w:rFonts w:ascii="Calibri" w:eastAsia="Arial" w:hAnsi="Calibri" w:cs="Calibri"/>
+          <w:color w:val="000000" w:themeColor="text1"/>
+          <w:sz w:val="24"/>
+          <w:szCs w:val="24"/>
+        </w:rPr>
+        <w:t>Winda’s</w:t>
+      </w:r>
+      <w:proofErr w:type="spellEnd"/>
+      <w:r>
+        <w:rPr>
+          <w:rFonts w:ascii="Calibri" w:eastAsia="Arial" w:hAnsi="Calibri" w:cs="Calibri"/>
+          <w:color w:val="000000" w:themeColor="text1"/>
+          <w:sz w:val="24"/>
+          <w:szCs w:val="24"/>
+        </w:rPr>
+        <w:t xml:space="preserve"> visa não apenas mitigar o desperdício de energia, mas também contribuir significativamente para a redução das emissões de gases de efeito estufa, combatendo assim as mudanças climáticas e promovendo a sustentabilidade ambiental no setor hoteleiro.</w:t>
+      </w:r>
+    </w:p>
+    <w:p>
+      <w:pPr>
+        <w:spacing w:before="240" w:after="120"/>
         <w:jc w:val="both"/>
         <w:rPr>
-          <w:rFonts w:ascii="Calibri" w:hAnsi="Calibri" w:eastAsia="Arial" w:cs="Calibri"/>
-          <w:color w:val="000000" w:themeColor="text1"/>
-          <w:sz w:val="24"/>
-          <w:szCs w:val="24"/>
-        </w:rPr>
-      </w:pPr>
-    </w:p>
-    <w:p w14:noSpellErr="1">
-      <w:pPr>
-        <w:spacing w:before="240" w:beforeAutospacing="off" w:after="120" w:afterAutospacing="off"/>
+          <w:rFonts w:ascii="Calibri" w:eastAsia="Arial" w:hAnsi="Calibri" w:cs="Calibri"/>
+          <w:color w:val="000000" w:themeColor="text1"/>
+          <w:sz w:val="24"/>
+          <w:szCs w:val="24"/>
+        </w:rPr>
+      </w:pPr>
+    </w:p>
+    <w:p>
+      <w:pPr>
+        <w:spacing w:before="240" w:after="120"/>
         <w:jc w:val="both"/>
         <w:rPr>
-          <w:rFonts w:ascii="Calibri" w:hAnsi="Calibri" w:eastAsia="Arial" w:cs="Calibri"/>
-          <w:b w:val="1"/>
-          <w:bCs w:val="1"/>
+          <w:rFonts w:ascii="Calibri" w:eastAsia="Arial" w:hAnsi="Calibri" w:cs="Calibri"/>
+          <w:b/>
+          <w:bCs/>
           <w:color w:val="000000" w:themeColor="text1"/>
           <w:sz w:val="36"/>
           <w:szCs w:val="36"/>
@@ -1225,10 +1049,10 @@
       </w:pPr>
       <w:r>
         <w:rPr>
-          <w:rFonts w:ascii="Calibri" w:hAnsi="Calibri" w:eastAsia="Arial" w:cs="Calibri"/>
-          <w:b w:val="1"/>
-          <w:bCs w:val="1"/>
-          <w:color w:val="000000" w:themeColor="text1" w:themeTint="FF" w:themeShade="FF"/>
+          <w:rFonts w:ascii="Calibri" w:eastAsia="Arial" w:hAnsi="Calibri" w:cs="Calibri"/>
+          <w:b/>
+          <w:bCs/>
+          <w:color w:val="000000" w:themeColor="text1"/>
           <w:sz w:val="36"/>
           <w:szCs w:val="36"/>
         </w:rPr>
@@ -1237,7 +1061,7 @@
     </w:p>
     <w:p>
       <w:pPr>
-        <w:spacing w:before="240" w:beforeAutospacing="off" w:after="120" w:afterAutospacing="off"/>
+        <w:spacing w:before="240" w:after="120"/>
         <w:jc w:val="both"/>
         <w:rPr>
           <w:rFonts w:ascii="Calibri" w:hAnsi="Calibri" w:cs="Calibri"/>
@@ -1249,7 +1073,7 @@
       </w:pPr>
       <w:r>
         <w:rPr>
-          <w:rFonts w:ascii="Calibri" w:hAnsi="Calibri" w:eastAsia="Arial" w:cs="Calibri"/>
+          <w:rFonts w:ascii="Calibri" w:eastAsia="Arial" w:hAnsi="Calibri" w:cs="Calibri"/>
           <w:b/>
           <w:bCs/>
           <w:color w:val="000000" w:themeColor="text1"/>
@@ -1260,7 +1084,7 @@
       </w:r>
       <w:r>
         <w:rPr>
-          <w:rFonts w:ascii="Calibri" w:hAnsi="Calibri" w:eastAsia="Arial" w:cs="Calibri"/>
+          <w:rFonts w:ascii="Calibri" w:eastAsia="Arial" w:hAnsi="Calibri" w:cs="Calibri"/>
           <w:color w:val="000000" w:themeColor="text1"/>
           <w:sz w:val="24"/>
           <w:szCs w:val="24"/>
@@ -1307,6 +1131,7 @@
         </w:rPr>
         <w:t xml:space="preserve">, então a </w:t>
       </w:r>
+      <w:proofErr w:type="spellStart"/>
       <w:r>
         <w:rPr>
           <w:rFonts w:ascii="Calibri" w:hAnsi="Calibri" w:cs="Calibri"/>
@@ -1317,6 +1142,7 @@
         </w:rPr>
         <w:t>Winda’s</w:t>
       </w:r>
+      <w:proofErr w:type="spellEnd"/>
       <w:r>
         <w:rPr>
           <w:rFonts w:ascii="Calibri" w:hAnsi="Calibri" w:cs="Calibri"/>
@@ -1424,9 +1250,9 @@
         <w:t>, além de trazer um ambiente mais saudável para os hóspedes e contribuindo também para a diminuição de emissão de gases contribuintes para o efeito estufa.</w:t>
       </w:r>
     </w:p>
-    <w:p w14:noSpellErr="1">
-      <w:pPr>
-        <w:spacing w:before="240" w:beforeAutospacing="off" w:after="120" w:afterAutospacing="off"/>
+    <w:p>
+      <w:pPr>
+        <w:spacing w:before="240" w:after="120"/>
         <w:jc w:val="both"/>
         <w:rPr>
           <w:rFonts w:ascii="Calibri" w:hAnsi="Calibri" w:cs="Calibri"/>
@@ -1437,14 +1263,14 @@
         </w:rPr>
       </w:pPr>
     </w:p>
-    <w:p w14:noSpellErr="1">
-      <w:pPr>
-        <w:spacing w:before="240" w:beforeAutospacing="off" w:after="120" w:afterAutospacing="off"/>
+    <w:p>
+      <w:pPr>
+        <w:spacing w:before="240" w:after="120"/>
         <w:jc w:val="both"/>
         <w:rPr>
           <w:rFonts w:ascii="Calibri" w:hAnsi="Calibri" w:cs="Calibri"/>
-          <w:b w:val="1"/>
-          <w:bCs w:val="1"/>
+          <w:b/>
+          <w:bCs/>
           <w:color w:val="292929"/>
           <w:sz w:val="36"/>
           <w:szCs w:val="36"/>
@@ -1454,8 +1280,8 @@
       <w:r>
         <w:rPr>
           <w:rFonts w:ascii="Calibri" w:hAnsi="Calibri" w:cs="Calibri"/>
-          <w:b w:val="1"/>
-          <w:bCs w:val="1"/>
+          <w:b/>
+          <w:bCs/>
           <w:color w:val="292929"/>
           <w:sz w:val="36"/>
           <w:szCs w:val="36"/>
@@ -1466,8 +1292,8 @@
       <w:r>
         <w:rPr>
           <w:rFonts w:ascii="Calibri" w:hAnsi="Calibri" w:cs="Calibri"/>
-          <w:b w:val="1"/>
-          <w:bCs w:val="1"/>
+          <w:b/>
+          <w:bCs/>
           <w:color w:val="292929"/>
           <w:sz w:val="36"/>
           <w:szCs w:val="36"/>
@@ -1476,26 +1302,26 @@
         <w:t xml:space="preserve"> e classificações</w:t>
       </w:r>
     </w:p>
-    <w:p w14:noSpellErr="1">
+    <w:p>
       <w:pPr>
         <w:pStyle w:val="PargrafodaLista"/>
         <w:numPr>
           <w:ilvl w:val="0"/>
           <w:numId w:val="1"/>
         </w:numPr>
-        <w:spacing w:before="240" w:beforeAutospacing="off" w:after="120" w:afterAutospacing="off"/>
+        <w:spacing w:before="240" w:after="120"/>
         <w:jc w:val="both"/>
         <w:rPr>
-          <w:rFonts w:ascii="Calibri" w:hAnsi="Calibri" w:eastAsia="Arial" w:cs="Calibri"/>
-          <w:color w:val="000000" w:themeColor="text1"/>
-          <w:sz w:val="24"/>
-          <w:szCs w:val="24"/>
-        </w:rPr>
-      </w:pPr>
-      <w:r>
-        <w:rPr>
-          <w:rFonts w:ascii="Calibri" w:hAnsi="Calibri" w:eastAsia="Arial" w:cs="Calibri"/>
-          <w:color w:val="000000" w:themeColor="text1" w:themeTint="FF" w:themeShade="FF"/>
+          <w:rFonts w:ascii="Calibri" w:eastAsia="Arial" w:hAnsi="Calibri" w:cs="Calibri"/>
+          <w:color w:val="000000" w:themeColor="text1"/>
+          <w:sz w:val="24"/>
+          <w:szCs w:val="24"/>
+        </w:rPr>
+      </w:pPr>
+      <w:r>
+        <w:rPr>
+          <w:rFonts w:ascii="Calibri" w:eastAsia="Arial" w:hAnsi="Calibri" w:cs="Calibri"/>
+          <w:color w:val="000000" w:themeColor="text1"/>
           <w:sz w:val="24"/>
           <w:szCs w:val="24"/>
         </w:rPr>
@@ -1503,8 +1329,8 @@
       </w:r>
       <w:r>
         <w:rPr>
-          <w:rFonts w:ascii="Calibri" w:hAnsi="Calibri" w:eastAsia="Arial" w:cs="Calibri"/>
-          <w:color w:val="000000" w:themeColor="text1" w:themeTint="FF" w:themeShade="FF"/>
+          <w:rFonts w:ascii="Calibri" w:eastAsia="Arial" w:hAnsi="Calibri" w:cs="Calibri"/>
+          <w:color w:val="000000" w:themeColor="text1"/>
           <w:sz w:val="24"/>
           <w:szCs w:val="24"/>
         </w:rPr>
@@ -1512,8 +1338,8 @@
       </w:r>
       <w:r>
         <w:rPr>
-          <w:rFonts w:ascii="Calibri" w:hAnsi="Calibri" w:eastAsia="Arial" w:cs="Calibri"/>
-          <w:color w:val="000000" w:themeColor="text1" w:themeTint="FF" w:themeShade="FF"/>
+          <w:rFonts w:ascii="Calibri" w:eastAsia="Arial" w:hAnsi="Calibri" w:cs="Calibri"/>
+          <w:color w:val="000000" w:themeColor="text1"/>
           <w:sz w:val="24"/>
           <w:szCs w:val="24"/>
         </w:rPr>
@@ -1521,60 +1347,60 @@
       </w:r>
       <w:r>
         <w:rPr>
-          <w:rFonts w:ascii="Calibri" w:hAnsi="Calibri" w:eastAsia="Arial" w:cs="Calibri"/>
-          <w:color w:val="000000" w:themeColor="text1" w:themeTint="FF" w:themeShade="FF"/>
+          <w:rFonts w:ascii="Calibri" w:eastAsia="Arial" w:hAnsi="Calibri" w:cs="Calibri"/>
+          <w:color w:val="000000" w:themeColor="text1"/>
           <w:sz w:val="24"/>
           <w:szCs w:val="24"/>
         </w:rPr>
         <w:t>;</w:t>
       </w:r>
     </w:p>
-    <w:p w14:noSpellErr="1">
+    <w:p>
       <w:pPr>
         <w:pStyle w:val="PargrafodaLista"/>
         <w:numPr>
           <w:ilvl w:val="0"/>
           <w:numId w:val="1"/>
         </w:numPr>
-        <w:spacing w:before="240" w:beforeAutospacing="off" w:after="120" w:afterAutospacing="off"/>
+        <w:spacing w:before="240" w:after="120"/>
         <w:jc w:val="both"/>
         <w:rPr>
-          <w:rFonts w:ascii="Calibri" w:hAnsi="Calibri" w:eastAsia="Arial" w:cs="Calibri"/>
-          <w:color w:val="000000" w:themeColor="text1"/>
-          <w:sz w:val="24"/>
-          <w:szCs w:val="24"/>
-        </w:rPr>
-      </w:pPr>
-      <w:r>
-        <w:rPr>
-          <w:rFonts w:ascii="Calibri" w:hAnsi="Calibri" w:eastAsia="Arial" w:cs="Calibri"/>
-          <w:color w:val="000000" w:themeColor="text1" w:themeTint="FF" w:themeShade="FF"/>
+          <w:rFonts w:ascii="Calibri" w:eastAsia="Arial" w:hAnsi="Calibri" w:cs="Calibri"/>
+          <w:color w:val="000000" w:themeColor="text1"/>
+          <w:sz w:val="24"/>
+          <w:szCs w:val="24"/>
+        </w:rPr>
+      </w:pPr>
+      <w:r>
+        <w:rPr>
+          <w:rFonts w:ascii="Calibri" w:eastAsia="Arial" w:hAnsi="Calibri" w:cs="Calibri"/>
+          <w:color w:val="000000" w:themeColor="text1"/>
           <w:sz w:val="24"/>
           <w:szCs w:val="24"/>
         </w:rPr>
         <w:t>Banco de dados para armazenar dados coletados pelos sensores (Essencial);</w:t>
       </w:r>
     </w:p>
-    <w:p w14:noSpellErr="1">
+    <w:p>
       <w:pPr>
         <w:pStyle w:val="PargrafodaLista"/>
         <w:numPr>
           <w:ilvl w:val="0"/>
           <w:numId w:val="1"/>
         </w:numPr>
-        <w:spacing w:before="240" w:beforeAutospacing="off" w:after="120" w:afterAutospacing="off"/>
+        <w:spacing w:before="240" w:after="120"/>
         <w:jc w:val="both"/>
         <w:rPr>
-          <w:rFonts w:ascii="Calibri" w:hAnsi="Calibri" w:eastAsia="Arial" w:cs="Calibri"/>
-          <w:color w:val="000000" w:themeColor="text1"/>
-          <w:sz w:val="24"/>
-          <w:szCs w:val="24"/>
-        </w:rPr>
-      </w:pPr>
-      <w:r>
-        <w:rPr>
-          <w:rFonts w:ascii="Calibri" w:hAnsi="Calibri" w:eastAsia="Arial" w:cs="Calibri"/>
-          <w:color w:val="000000" w:themeColor="text1" w:themeTint="FF" w:themeShade="FF"/>
+          <w:rFonts w:ascii="Calibri" w:eastAsia="Arial" w:hAnsi="Calibri" w:cs="Calibri"/>
+          <w:color w:val="000000" w:themeColor="text1"/>
+          <w:sz w:val="24"/>
+          <w:szCs w:val="24"/>
+        </w:rPr>
+      </w:pPr>
+      <w:r>
+        <w:rPr>
+          <w:rFonts w:ascii="Calibri" w:eastAsia="Arial" w:hAnsi="Calibri" w:cs="Calibri"/>
+          <w:color w:val="000000" w:themeColor="text1"/>
           <w:sz w:val="24"/>
           <w:szCs w:val="24"/>
         </w:rPr>
@@ -1582,8 +1408,8 @@
       </w:r>
       <w:r>
         <w:rPr>
-          <w:rFonts w:ascii="Calibri" w:hAnsi="Calibri" w:eastAsia="Arial" w:cs="Calibri"/>
-          <w:color w:val="000000" w:themeColor="text1" w:themeTint="FF" w:themeShade="FF"/>
+          <w:rFonts w:ascii="Calibri" w:eastAsia="Arial" w:hAnsi="Calibri" w:cs="Calibri"/>
+          <w:color w:val="000000" w:themeColor="text1"/>
           <w:sz w:val="24"/>
           <w:szCs w:val="24"/>
         </w:rPr>
@@ -1591,187 +1417,188 @@
       </w:r>
       <w:r>
         <w:rPr>
-          <w:rFonts w:ascii="Calibri" w:hAnsi="Calibri" w:eastAsia="Arial" w:cs="Calibri"/>
-          <w:color w:val="000000" w:themeColor="text1" w:themeTint="FF" w:themeShade="FF"/>
+          <w:rFonts w:ascii="Calibri" w:eastAsia="Arial" w:hAnsi="Calibri" w:cs="Calibri"/>
+          <w:color w:val="000000" w:themeColor="text1"/>
           <w:sz w:val="24"/>
           <w:szCs w:val="24"/>
         </w:rPr>
         <w:t>) para criação de servidor para o banco de dados (Essencial);</w:t>
       </w:r>
     </w:p>
-    <w:p w14:noSpellErr="1">
+    <w:p>
       <w:pPr>
         <w:pStyle w:val="PargrafodaLista"/>
         <w:numPr>
           <w:ilvl w:val="0"/>
           <w:numId w:val="1"/>
         </w:numPr>
-        <w:spacing w:before="240" w:beforeAutospacing="off" w:after="120" w:afterAutospacing="off"/>
+        <w:spacing w:before="240" w:after="120"/>
         <w:jc w:val="both"/>
         <w:rPr>
-          <w:rFonts w:ascii="Calibri" w:hAnsi="Calibri" w:eastAsia="Arial" w:cs="Calibri"/>
-          <w:color w:val="000000" w:themeColor="text1"/>
-          <w:sz w:val="24"/>
-          <w:szCs w:val="24"/>
-        </w:rPr>
-      </w:pPr>
-      <w:r>
-        <w:rPr>
-          <w:rFonts w:ascii="Calibri" w:hAnsi="Calibri" w:eastAsia="Arial" w:cs="Calibri"/>
-          <w:color w:val="000000" w:themeColor="text1" w:themeTint="FF" w:themeShade="FF"/>
-          <w:sz w:val="24"/>
-          <w:szCs w:val="24"/>
-        </w:rPr>
+          <w:rFonts w:ascii="Calibri" w:eastAsia="Arial" w:hAnsi="Calibri" w:cs="Calibri"/>
+          <w:color w:val="000000" w:themeColor="text1"/>
+          <w:sz w:val="24"/>
+          <w:szCs w:val="24"/>
+        </w:rPr>
+      </w:pPr>
+      <w:r>
+        <w:rPr>
+          <w:rFonts w:ascii="Calibri" w:eastAsia="Arial" w:hAnsi="Calibri" w:cs="Calibri"/>
+          <w:color w:val="000000" w:themeColor="text1"/>
+          <w:sz w:val="24"/>
+          <w:szCs w:val="24"/>
+        </w:rPr>
+        <w:lastRenderedPageBreak/>
         <w:t>Site Institucional com plataforma para consulta de dados gerados pelos sensores integrado com o banco de dados para consulta e análise dos dados (Essencial).</w:t>
       </w:r>
     </w:p>
-    <w:p w14:noSpellErr="1">
-      <w:pPr>
-        <w:spacing w:before="240" w:beforeAutospacing="off" w:after="120" w:afterAutospacing="off"/>
+    <w:p>
+      <w:pPr>
+        <w:spacing w:before="240" w:after="120"/>
         <w:jc w:val="both"/>
         <w:rPr>
-          <w:rFonts w:ascii="Calibri" w:hAnsi="Calibri" w:eastAsia="Arial" w:cs="Calibri"/>
-          <w:color w:val="000000" w:themeColor="text1"/>
-          <w:sz w:val="24"/>
-          <w:szCs w:val="24"/>
-        </w:rPr>
-      </w:pPr>
-      <w:r>
-        <w:rPr>
-          <w:rFonts w:ascii="Calibri" w:hAnsi="Calibri" w:eastAsia="Arial" w:cs="Calibri"/>
-          <w:color w:val="000000" w:themeColor="text1" w:themeTint="FF" w:themeShade="FF"/>
+          <w:rFonts w:ascii="Calibri" w:eastAsia="Arial" w:hAnsi="Calibri" w:cs="Calibri"/>
+          <w:color w:val="000000" w:themeColor="text1"/>
+          <w:sz w:val="24"/>
+          <w:szCs w:val="24"/>
+        </w:rPr>
+      </w:pPr>
+      <w:r>
+        <w:rPr>
+          <w:rFonts w:ascii="Calibri" w:eastAsia="Arial" w:hAnsi="Calibri" w:cs="Calibri"/>
+          <w:color w:val="000000" w:themeColor="text1"/>
           <w:sz w:val="24"/>
           <w:szCs w:val="24"/>
         </w:rPr>
         <w:t>Para o site, serão necessários:</w:t>
       </w:r>
     </w:p>
-    <w:p w14:noSpellErr="1">
+    <w:p>
       <w:pPr>
         <w:pStyle w:val="PargrafodaLista"/>
         <w:numPr>
           <w:ilvl w:val="0"/>
           <w:numId w:val="2"/>
         </w:numPr>
-        <w:spacing w:before="240" w:beforeAutospacing="off" w:after="120" w:afterAutospacing="off"/>
+        <w:spacing w:before="240" w:after="120"/>
         <w:jc w:val="both"/>
         <w:rPr>
-          <w:rFonts w:ascii="Calibri" w:hAnsi="Calibri" w:eastAsia="Arial" w:cs="Calibri"/>
-          <w:color w:val="000000" w:themeColor="text1"/>
-          <w:sz w:val="24"/>
-          <w:szCs w:val="24"/>
-        </w:rPr>
-      </w:pPr>
-      <w:r>
-        <w:rPr>
-          <w:rFonts w:ascii="Calibri" w:hAnsi="Calibri" w:eastAsia="Arial" w:cs="Calibri"/>
-          <w:color w:val="000000" w:themeColor="text1" w:themeTint="FF" w:themeShade="FF"/>
+          <w:rFonts w:ascii="Calibri" w:eastAsia="Arial" w:hAnsi="Calibri" w:cs="Calibri"/>
+          <w:color w:val="000000" w:themeColor="text1"/>
+          <w:sz w:val="24"/>
+          <w:szCs w:val="24"/>
+        </w:rPr>
+      </w:pPr>
+      <w:r>
+        <w:rPr>
+          <w:rFonts w:ascii="Calibri" w:eastAsia="Arial" w:hAnsi="Calibri" w:cs="Calibri"/>
+          <w:color w:val="000000" w:themeColor="text1"/>
           <w:sz w:val="24"/>
           <w:szCs w:val="24"/>
         </w:rPr>
         <w:t>Página Inicial para que haja um primeiro contato cliente-negócio, contendo informações sobre o negócio e meios de comunicação (Desejável);</w:t>
       </w:r>
     </w:p>
-    <w:p w14:noSpellErr="1">
+    <w:p>
       <w:pPr>
         <w:pStyle w:val="PargrafodaLista"/>
         <w:numPr>
           <w:ilvl w:val="0"/>
           <w:numId w:val="2"/>
         </w:numPr>
-        <w:spacing w:before="240" w:beforeAutospacing="off" w:after="120" w:afterAutospacing="off"/>
+        <w:spacing w:before="240" w:after="120"/>
         <w:jc w:val="both"/>
         <w:rPr>
-          <w:rFonts w:ascii="Calibri" w:hAnsi="Calibri" w:eastAsia="Arial" w:cs="Calibri"/>
-          <w:color w:val="000000" w:themeColor="text1"/>
-          <w:sz w:val="24"/>
-          <w:szCs w:val="24"/>
-        </w:rPr>
-      </w:pPr>
-      <w:r>
-        <w:rPr>
-          <w:rFonts w:ascii="Calibri" w:hAnsi="Calibri" w:eastAsia="Arial" w:cs="Calibri"/>
-          <w:color w:val="000000" w:themeColor="text1" w:themeTint="FF" w:themeShade="FF"/>
+          <w:rFonts w:ascii="Calibri" w:eastAsia="Arial" w:hAnsi="Calibri" w:cs="Calibri"/>
+          <w:color w:val="000000" w:themeColor="text1"/>
+          <w:sz w:val="24"/>
+          <w:szCs w:val="24"/>
+        </w:rPr>
+      </w:pPr>
+      <w:r>
+        <w:rPr>
+          <w:rFonts w:ascii="Calibri" w:eastAsia="Arial" w:hAnsi="Calibri" w:cs="Calibri"/>
+          <w:color w:val="000000" w:themeColor="text1"/>
           <w:sz w:val="24"/>
           <w:szCs w:val="24"/>
         </w:rPr>
         <w:t>Páginas de login e cadastro, para que o hotel possa ter acesso as dashboards (Essencial);</w:t>
       </w:r>
     </w:p>
-    <w:p w14:noSpellErr="1">
+    <w:p>
       <w:pPr>
         <w:pStyle w:val="PargrafodaLista"/>
         <w:numPr>
           <w:ilvl w:val="0"/>
           <w:numId w:val="2"/>
         </w:numPr>
-        <w:spacing w:before="240" w:beforeAutospacing="off" w:after="120" w:afterAutospacing="off"/>
+        <w:spacing w:before="240" w:after="120"/>
         <w:jc w:val="both"/>
         <w:rPr>
-          <w:rFonts w:ascii="Calibri" w:hAnsi="Calibri" w:eastAsia="Arial" w:cs="Calibri"/>
-          <w:color w:val="000000" w:themeColor="text1"/>
-          <w:sz w:val="24"/>
-          <w:szCs w:val="24"/>
-        </w:rPr>
-      </w:pPr>
-      <w:r>
-        <w:rPr>
-          <w:rFonts w:ascii="Calibri" w:hAnsi="Calibri" w:eastAsia="Arial" w:cs="Calibri"/>
-          <w:color w:val="000000" w:themeColor="text1" w:themeTint="FF" w:themeShade="FF"/>
+          <w:rFonts w:ascii="Calibri" w:eastAsia="Arial" w:hAnsi="Calibri" w:cs="Calibri"/>
+          <w:color w:val="000000" w:themeColor="text1"/>
+          <w:sz w:val="24"/>
+          <w:szCs w:val="24"/>
+        </w:rPr>
+      </w:pPr>
+      <w:r>
+        <w:rPr>
+          <w:rFonts w:ascii="Calibri" w:eastAsia="Arial" w:hAnsi="Calibri" w:cs="Calibri"/>
+          <w:color w:val="000000" w:themeColor="text1"/>
           <w:sz w:val="24"/>
           <w:szCs w:val="24"/>
         </w:rPr>
         <w:t>Dashboards para melhor visualização dos dados gerados a partir dos sensores, contendo histórico de informações coletadas para análises futuras (Essencial);</w:t>
       </w:r>
     </w:p>
-    <w:p w14:noSpellErr="1">
+    <w:p>
       <w:pPr>
         <w:pStyle w:val="PargrafodaLista"/>
         <w:numPr>
           <w:ilvl w:val="0"/>
           <w:numId w:val="2"/>
         </w:numPr>
-        <w:spacing w:before="240" w:beforeAutospacing="off" w:after="120" w:afterAutospacing="off"/>
+        <w:spacing w:before="240" w:after="120"/>
         <w:jc w:val="both"/>
         <w:rPr>
-          <w:rFonts w:ascii="Calibri" w:hAnsi="Calibri" w:eastAsia="Arial" w:cs="Calibri"/>
-          <w:color w:val="000000" w:themeColor="text1"/>
-          <w:sz w:val="24"/>
-          <w:szCs w:val="24"/>
-        </w:rPr>
-      </w:pPr>
-      <w:r>
-        <w:rPr>
-          <w:rFonts w:ascii="Calibri" w:hAnsi="Calibri" w:eastAsia="Arial" w:cs="Calibri"/>
-          <w:color w:val="000000" w:themeColor="text1" w:themeTint="FF" w:themeShade="FF"/>
+          <w:rFonts w:ascii="Calibri" w:eastAsia="Arial" w:hAnsi="Calibri" w:cs="Calibri"/>
+          <w:color w:val="000000" w:themeColor="text1"/>
+          <w:sz w:val="24"/>
+          <w:szCs w:val="24"/>
+        </w:rPr>
+      </w:pPr>
+      <w:r>
+        <w:rPr>
+          <w:rFonts w:ascii="Calibri" w:eastAsia="Arial" w:hAnsi="Calibri" w:cs="Calibri"/>
+          <w:color w:val="000000" w:themeColor="text1"/>
           <w:sz w:val="24"/>
           <w:szCs w:val="24"/>
         </w:rPr>
         <w:t>Dashboard com acesso restrito a apenas leitura, para que possam ficar disponíveis nos quartos para hóspedes poderem ter acesso às informações acerca da temperatura e umidade do quarto, para que haja um melhor controle do ar-condicionado e abertura e fechamento das janelas (Desejável);</w:t>
       </w:r>
     </w:p>
-    <w:p w14:noSpellErr="1">
-      <w:pPr>
-        <w:spacing w:before="240" w:beforeAutospacing="off" w:after="120" w:afterAutospacing="off"/>
+    <w:p>
+      <w:pPr>
+        <w:spacing w:before="240" w:after="120"/>
         <w:jc w:val="both"/>
         <w:rPr>
-          <w:rFonts w:ascii="Calibri" w:hAnsi="Calibri" w:eastAsia="Arial" w:cs="Calibri"/>
-          <w:b w:val="1"/>
-          <w:bCs w:val="1"/>
+          <w:rFonts w:ascii="Calibri" w:eastAsia="Arial" w:hAnsi="Calibri" w:cs="Calibri"/>
+          <w:b/>
+          <w:bCs/>
           <w:color w:val="000000" w:themeColor="text1"/>
           <w:sz w:val="36"/>
           <w:szCs w:val="36"/>
         </w:rPr>
       </w:pPr>
     </w:p>
-    <w:p w14:noSpellErr="1">
-      <w:pPr>
-        <w:spacing w:before="240" w:beforeAutospacing="off" w:after="120" w:afterAutospacing="off"/>
+    <w:p>
+      <w:pPr>
+        <w:spacing w:before="240" w:after="120"/>
         <w:jc w:val="both"/>
         <w:rPr>
-          <w:rFonts w:ascii="Calibri" w:hAnsi="Calibri" w:eastAsia="Arial" w:cs="Calibri"/>
-          <w:b w:val="1"/>
-          <w:bCs w:val="1"/>
+          <w:rFonts w:ascii="Calibri" w:eastAsia="Arial" w:hAnsi="Calibri" w:cs="Calibri"/>
+          <w:b/>
+          <w:bCs/>
           <w:color w:val="000000" w:themeColor="text1"/>
           <w:sz w:val="36"/>
           <w:szCs w:val="36"/>
@@ -1779,32 +1606,32 @@
       </w:pPr>
       <w:r>
         <w:rPr>
-          <w:rFonts w:ascii="Calibri" w:hAnsi="Calibri" w:eastAsia="Arial" w:cs="Calibri"/>
-          <w:b w:val="1"/>
-          <w:bCs w:val="1"/>
-          <w:color w:val="000000" w:themeColor="text1" w:themeTint="FF" w:themeShade="FF"/>
+          <w:rFonts w:ascii="Calibri" w:eastAsia="Arial" w:hAnsi="Calibri" w:cs="Calibri"/>
+          <w:b/>
+          <w:bCs/>
+          <w:color w:val="000000" w:themeColor="text1"/>
           <w:sz w:val="36"/>
           <w:szCs w:val="36"/>
         </w:rPr>
         <w:t>Premissas</w:t>
       </w:r>
     </w:p>
-    <w:p w14:noSpellErr="1">
-      <w:pPr>
-        <w:spacing w:before="240" w:beforeAutospacing="off" w:after="120" w:afterAutospacing="off"/>
+    <w:p>
+      <w:pPr>
+        <w:spacing w:before="240" w:after="120"/>
         <w:ind w:firstLine="708"/>
         <w:jc w:val="both"/>
         <w:rPr>
-          <w:rFonts w:ascii="Calibri" w:hAnsi="Calibri" w:eastAsia="Arial" w:cs="Calibri"/>
-          <w:color w:val="000000" w:themeColor="text1"/>
-          <w:sz w:val="24"/>
-          <w:szCs w:val="24"/>
-        </w:rPr>
-      </w:pPr>
-      <w:r>
-        <w:rPr>
-          <w:rFonts w:ascii="Calibri" w:hAnsi="Calibri" w:eastAsia="Arial" w:cs="Calibri"/>
-          <w:color w:val="000000" w:themeColor="text1" w:themeTint="FF" w:themeShade="FF"/>
+          <w:rFonts w:ascii="Calibri" w:eastAsia="Arial" w:hAnsi="Calibri" w:cs="Calibri"/>
+          <w:color w:val="000000" w:themeColor="text1"/>
+          <w:sz w:val="24"/>
+          <w:szCs w:val="24"/>
+        </w:rPr>
+      </w:pPr>
+      <w:r>
+        <w:rPr>
+          <w:rFonts w:ascii="Calibri" w:eastAsia="Arial" w:hAnsi="Calibri" w:cs="Calibri"/>
+          <w:color w:val="000000" w:themeColor="text1"/>
           <w:sz w:val="24"/>
           <w:szCs w:val="24"/>
         </w:rPr>
@@ -1812,28 +1639,28 @@
       </w:r>
       <w:r>
         <w:rPr>
-          <w:rFonts w:ascii="Calibri" w:hAnsi="Calibri" w:eastAsia="Arial" w:cs="Calibri"/>
-          <w:color w:val="000000" w:themeColor="text1" w:themeTint="FF" w:themeShade="FF"/>
+          <w:rFonts w:ascii="Calibri" w:eastAsia="Arial" w:hAnsi="Calibri" w:cs="Calibri"/>
+          <w:color w:val="000000" w:themeColor="text1"/>
           <w:sz w:val="24"/>
           <w:szCs w:val="24"/>
         </w:rPr>
         <w:t>para que o sistema (aplicação web) possa ser acessado e utilizado pelos funcionários do hotel.</w:t>
       </w:r>
     </w:p>
-    <w:p w14:noSpellErr="1">
-      <w:pPr>
-        <w:spacing w:before="240" w:beforeAutospacing="off" w:after="120" w:afterAutospacing="off"/>
+    <w:p>
+      <w:pPr>
+        <w:spacing w:before="240" w:after="120"/>
         <w:jc w:val="both"/>
         <w:rPr>
-          <w:rFonts w:ascii="Calibri" w:hAnsi="Calibri" w:eastAsia="Arial" w:cs="Calibri"/>
-          <w:color w:val="000000" w:themeColor="text1"/>
-          <w:sz w:val="24"/>
-          <w:szCs w:val="24"/>
-        </w:rPr>
-      </w:pPr>
-      <w:r>
-        <w:rPr>
-          <w:rFonts w:ascii="Calibri" w:hAnsi="Calibri" w:eastAsia="Arial" w:cs="Calibri"/>
+          <w:rFonts w:ascii="Calibri" w:eastAsia="Arial" w:hAnsi="Calibri" w:cs="Calibri"/>
+          <w:color w:val="000000" w:themeColor="text1"/>
+          <w:sz w:val="24"/>
+          <w:szCs w:val="24"/>
+        </w:rPr>
+      </w:pPr>
+      <w:r>
+        <w:rPr>
+          <w:rFonts w:ascii="Calibri" w:eastAsia="Arial" w:hAnsi="Calibri" w:cs="Calibri"/>
           <w:color w:val="000000" w:themeColor="text1"/>
           <w:sz w:val="24"/>
           <w:szCs w:val="24"/>
@@ -1842,25 +1669,27 @@
       </w:r>
       <w:r>
         <w:rPr>
-          <w:rFonts w:ascii="Calibri" w:hAnsi="Calibri" w:eastAsia="Arial" w:cs="Calibri"/>
+          <w:rFonts w:ascii="Calibri" w:eastAsia="Arial" w:hAnsi="Calibri" w:cs="Calibri"/>
           <w:color w:val="000000" w:themeColor="text1"/>
           <w:sz w:val="24"/>
           <w:szCs w:val="24"/>
         </w:rPr>
         <w:t xml:space="preserve">O cliente deve disponibilizar também para todos os quartos displays que possam ficar </w:t>
       </w:r>
-      <w:r>
-        <w:rPr>
-          <w:rFonts w:ascii="Calibri" w:hAnsi="Calibri" w:eastAsia="Arial" w:cs="Calibri"/>
+      <w:proofErr w:type="spellStart"/>
+      <w:r>
+        <w:rPr>
+          <w:rFonts w:ascii="Calibri" w:eastAsia="Arial" w:hAnsi="Calibri" w:cs="Calibri"/>
           <w:color w:val="000000" w:themeColor="text1"/>
           <w:sz w:val="24"/>
           <w:szCs w:val="24"/>
         </w:rPr>
         <w:t>a</w:t>
       </w:r>
-      <w:r>
-        <w:rPr>
-          <w:rFonts w:ascii="Calibri" w:hAnsi="Calibri" w:eastAsia="Arial" w:cs="Calibri"/>
+      <w:proofErr w:type="spellEnd"/>
+      <w:r>
+        <w:rPr>
+          <w:rFonts w:ascii="Calibri" w:eastAsia="Arial" w:hAnsi="Calibri" w:cs="Calibri"/>
           <w:color w:val="000000" w:themeColor="text1"/>
           <w:sz w:val="24"/>
           <w:szCs w:val="24"/>
@@ -1868,26 +1697,48 @@
         <w:t xml:space="preserve"> disposição dos hospedes para que com um login restrito eles possam ter acesso às informações do ambiente para que o controle do ar-condicionado possa ser efetivo, dando alternativas viáveis, como abrir as janelas, possam ser aderidas para que assim haja uma economia e distribuição adequada do tempo de ar ligado durante a estadia do hóspede, fazendo assim com que seja evitado o incômodo da equipe do hotel se responsabilizar por acessar o quarto enquanto o hóspede o ocupa para ligar o ar ou abrir janelas por exemplo, deixando essa responsabilidade e conscientização nas mãos do cliente.</w:t>
       </w:r>
     </w:p>
-    <w:p w14:noSpellErr="1">
-      <w:pPr>
-        <w:spacing w:before="240" w:beforeAutospacing="off" w:after="120" w:afterAutospacing="off"/>
+    <w:p>
+      <w:pPr>
+        <w:spacing w:before="240" w:after="120"/>
         <w:jc w:val="both"/>
         <w:rPr>
-          <w:rFonts w:ascii="Calibri" w:hAnsi="Calibri" w:eastAsia="Arial" w:cs="Calibri"/>
-          <w:color w:val="000000" w:themeColor="text1"/>
-          <w:sz w:val="24"/>
-          <w:szCs w:val="24"/>
-        </w:rPr>
-      </w:pPr>
-    </w:p>
-    <w:p w14:noSpellErr="1">
-      <w:pPr>
-        <w:spacing w:before="240" w:beforeAutospacing="off" w:after="120" w:afterAutospacing="off"/>
+          <w:rFonts w:ascii="Calibri" w:eastAsia="Arial" w:hAnsi="Calibri" w:cs="Calibri"/>
+          <w:color w:val="000000" w:themeColor="text1"/>
+          <w:sz w:val="24"/>
+          <w:szCs w:val="24"/>
+          <w:u w:val="single"/>
+        </w:rPr>
+      </w:pPr>
+      <w:r>
+        <w:rPr>
+          <w:rFonts w:ascii="Calibri" w:eastAsia="Arial" w:hAnsi="Calibri" w:cs="Calibri"/>
+          <w:color w:val="000000" w:themeColor="text1"/>
+          <w:sz w:val="24"/>
+          <w:szCs w:val="24"/>
+        </w:rPr>
+        <w:t>//não teremos manutenção de ares-condicionados e janelas.</w:t>
+      </w:r>
+    </w:p>
+    <w:p>
+      <w:pPr>
+        <w:spacing w:before="240" w:after="120"/>
         <w:jc w:val="both"/>
         <w:rPr>
-          <w:rFonts w:ascii="Calibri" w:hAnsi="Calibri" w:eastAsia="Arial" w:cs="Calibri"/>
-          <w:b w:val="1"/>
-          <w:bCs w:val="1"/>
+          <w:rFonts w:ascii="Calibri" w:eastAsia="Arial" w:hAnsi="Calibri" w:cs="Calibri"/>
+          <w:color w:val="000000" w:themeColor="text1"/>
+          <w:sz w:val="24"/>
+          <w:szCs w:val="24"/>
+        </w:rPr>
+      </w:pPr>
+    </w:p>
+    <w:p>
+      <w:pPr>
+        <w:spacing w:before="240" w:after="120"/>
+        <w:jc w:val="both"/>
+        <w:rPr>
+          <w:rFonts w:ascii="Calibri" w:eastAsia="Arial" w:hAnsi="Calibri" w:cs="Calibri"/>
+          <w:b/>
+          <w:bCs/>
           <w:color w:val="000000" w:themeColor="text1"/>
           <w:sz w:val="36"/>
           <w:szCs w:val="36"/>
@@ -1895,10 +1746,10 @@
       </w:pPr>
       <w:r>
         <w:rPr>
-          <w:rFonts w:ascii="Calibri" w:hAnsi="Calibri" w:eastAsia="Arial" w:cs="Calibri"/>
-          <w:b w:val="1"/>
-          <w:bCs w:val="1"/>
-          <w:color w:val="000000" w:themeColor="text1" w:themeTint="FF" w:themeShade="FF"/>
+          <w:rFonts w:ascii="Calibri" w:eastAsia="Arial" w:hAnsi="Calibri" w:cs="Calibri"/>
+          <w:b/>
+          <w:bCs/>
+          <w:color w:val="000000" w:themeColor="text1"/>
           <w:sz w:val="36"/>
           <w:szCs w:val="36"/>
         </w:rPr>
@@ -1907,18 +1758,18 @@
     </w:p>
     <w:p>
       <w:pPr>
-        <w:spacing w:before="240" w:beforeAutospacing="off" w:after="120" w:afterAutospacing="off"/>
+        <w:spacing w:before="240" w:after="120"/>
         <w:jc w:val="both"/>
         <w:rPr>
-          <w:rFonts w:ascii="Calibri" w:hAnsi="Calibri" w:eastAsia="Arial" w:cs="Calibri"/>
-          <w:color w:val="000000" w:themeColor="text1"/>
-          <w:sz w:val="24"/>
-          <w:szCs w:val="24"/>
-        </w:rPr>
-      </w:pPr>
-      <w:r>
-        <w:rPr>
-          <w:rFonts w:ascii="Calibri" w:hAnsi="Calibri" w:eastAsia="Arial" w:cs="Calibri"/>
+          <w:rFonts w:ascii="Calibri" w:eastAsia="Arial" w:hAnsi="Calibri" w:cs="Calibri"/>
+          <w:color w:val="000000" w:themeColor="text1"/>
+          <w:sz w:val="24"/>
+          <w:szCs w:val="24"/>
+        </w:rPr>
+      </w:pPr>
+      <w:r>
+        <w:rPr>
+          <w:rFonts w:ascii="Calibri" w:eastAsia="Arial" w:hAnsi="Calibri" w:cs="Calibri"/>
           <w:color w:val="000000" w:themeColor="text1"/>
           <w:sz w:val="24"/>
           <w:szCs w:val="24"/>
@@ -1927,7 +1778,7 @@
       </w:r>
       <w:r>
         <w:rPr>
-          <w:rFonts w:ascii="Calibri" w:hAnsi="Calibri" w:eastAsia="Arial" w:cs="Calibri"/>
+          <w:rFonts w:ascii="Calibri" w:eastAsia="Arial" w:hAnsi="Calibri" w:cs="Calibri"/>
           <w:color w:val="000000" w:themeColor="text1"/>
           <w:sz w:val="24"/>
           <w:szCs w:val="24"/>
@@ -1936,7 +1787,7 @@
       </w:r>
       <w:r>
         <w:rPr>
-          <w:rFonts w:ascii="Calibri" w:hAnsi="Calibri" w:eastAsia="Arial" w:cs="Calibri"/>
+          <w:rFonts w:ascii="Calibri" w:eastAsia="Arial" w:hAnsi="Calibri" w:cs="Calibri"/>
           <w:color w:val="000000" w:themeColor="text1"/>
           <w:sz w:val="24"/>
           <w:szCs w:val="24"/>
@@ -1945,7 +1796,7 @@
       </w:r>
       <w:r>
         <w:rPr>
-          <w:rFonts w:ascii="Calibri" w:hAnsi="Calibri" w:eastAsia="Arial" w:cs="Calibri"/>
+          <w:rFonts w:ascii="Calibri" w:eastAsia="Arial" w:hAnsi="Calibri" w:cs="Calibri"/>
           <w:color w:val="000000" w:themeColor="text1"/>
           <w:sz w:val="24"/>
           <w:szCs w:val="24"/>
@@ -1953,29 +1804,30 @@
         <w:t xml:space="preserve"> ter acesso à internet (pelo menos 200mb de velocidade) para que o uso possa ser adequado.</w:t>
       </w:r>
     </w:p>
-    <w:p w14:noSpellErr="1">
-      <w:pPr>
-        <w:spacing w:before="240" w:beforeAutospacing="off" w:after="120" w:afterAutospacing="off"/>
+    <w:p>
+      <w:pPr>
+        <w:spacing w:before="240" w:after="120"/>
         <w:jc w:val="both"/>
         <w:rPr>
-          <w:rFonts w:ascii="Calibri" w:hAnsi="Calibri" w:eastAsia="Arial" w:cs="Calibri"/>
-          <w:color w:val="000000" w:themeColor="text1"/>
-          <w:sz w:val="24"/>
-          <w:szCs w:val="24"/>
-        </w:rPr>
-      </w:pPr>
-      <w:r>
-        <w:rPr>
-          <w:rFonts w:ascii="Calibri" w:hAnsi="Calibri" w:eastAsia="Arial" w:cs="Calibri"/>
-          <w:color w:val="000000" w:themeColor="text1"/>
-          <w:sz w:val="24"/>
-          <w:szCs w:val="24"/>
-        </w:rPr>
+          <w:rFonts w:ascii="Calibri" w:eastAsia="Arial" w:hAnsi="Calibri" w:cs="Calibri"/>
+          <w:color w:val="000000" w:themeColor="text1"/>
+          <w:sz w:val="24"/>
+          <w:szCs w:val="24"/>
+        </w:rPr>
+      </w:pPr>
+      <w:r>
+        <w:rPr>
+          <w:rFonts w:ascii="Calibri" w:eastAsia="Arial" w:hAnsi="Calibri" w:cs="Calibri"/>
+          <w:color w:val="000000" w:themeColor="text1"/>
+          <w:sz w:val="24"/>
+          <w:szCs w:val="24"/>
+        </w:rPr>
+        <w:lastRenderedPageBreak/>
         <w:tab/>
       </w:r>
       <w:r>
         <w:rPr>
-          <w:rFonts w:ascii="Calibri" w:hAnsi="Calibri" w:eastAsia="Arial" w:cs="Calibri"/>
+          <w:rFonts w:ascii="Calibri" w:eastAsia="Arial" w:hAnsi="Calibri" w:cs="Calibri"/>
           <w:color w:val="000000" w:themeColor="text1"/>
           <w:sz w:val="24"/>
           <w:szCs w:val="24"/>
@@ -1984,7 +1836,7 @@
       </w:r>
       <w:r>
         <w:rPr>
-          <w:rFonts w:ascii="Calibri" w:hAnsi="Calibri" w:eastAsia="Arial" w:cs="Calibri"/>
+          <w:rFonts w:ascii="Calibri" w:eastAsia="Arial" w:hAnsi="Calibri" w:cs="Calibri"/>
           <w:color w:val="000000" w:themeColor="text1"/>
           <w:sz w:val="24"/>
           <w:szCs w:val="24"/>
@@ -1993,7 +1845,7 @@
       </w:r>
       <w:r>
         <w:rPr>
-          <w:rFonts w:ascii="Calibri" w:hAnsi="Calibri" w:eastAsia="Arial" w:cs="Calibri"/>
+          <w:rFonts w:ascii="Calibri" w:eastAsia="Arial" w:hAnsi="Calibri" w:cs="Calibri"/>
           <w:color w:val="000000" w:themeColor="text1"/>
           <w:sz w:val="24"/>
           <w:szCs w:val="24"/>
@@ -2001,123 +1853,123 @@
         <w:t xml:space="preserve"> hotel decidir qual empresa deverá fazer a instalação.</w:t>
       </w:r>
     </w:p>
-    <w:p w14:noSpellErr="1">
-      <w:pPr>
-        <w:spacing w:before="240" w:beforeAutospacing="off" w:after="120" w:afterAutospacing="off"/>
+    <w:p>
+      <w:pPr>
+        <w:spacing w:before="240" w:after="120"/>
         <w:jc w:val="both"/>
         <w:rPr>
-          <w:rFonts w:ascii="Calibri" w:hAnsi="Calibri" w:eastAsia="Arial" w:cs="Calibri"/>
-          <w:color w:val="000000" w:themeColor="text1"/>
-          <w:sz w:val="24"/>
-          <w:szCs w:val="24"/>
-        </w:rPr>
-      </w:pPr>
-    </w:p>
-    <w:p w14:noSpellErr="1">
-      <w:pPr>
-        <w:spacing w:before="240" w:beforeAutospacing="off" w:after="120" w:afterAutospacing="off"/>
+          <w:rFonts w:ascii="Calibri" w:eastAsia="Arial" w:hAnsi="Calibri" w:cs="Calibri"/>
+          <w:color w:val="000000" w:themeColor="text1"/>
+          <w:sz w:val="24"/>
+          <w:szCs w:val="24"/>
+        </w:rPr>
+      </w:pPr>
+    </w:p>
+    <w:p>
+      <w:pPr>
+        <w:spacing w:before="240" w:after="120"/>
         <w:jc w:val="both"/>
         <w:rPr>
-          <w:rFonts w:ascii="Calibri" w:hAnsi="Calibri" w:eastAsia="Arial" w:cs="Calibri"/>
-          <w:color w:val="000000" w:themeColor="text1"/>
-          <w:sz w:val="24"/>
-          <w:szCs w:val="24"/>
-        </w:rPr>
-      </w:pPr>
-    </w:p>
-    <w:p w14:noSpellErr="1">
-      <w:pPr>
-        <w:spacing w:before="240" w:beforeAutospacing="off" w:after="120" w:afterAutospacing="off"/>
-        <w:rPr>
-          <w:rFonts w:ascii="Calibri" w:hAnsi="Calibri" w:cs="Calibri"/>
-          <w:sz w:val="24"/>
-          <w:szCs w:val="24"/>
-        </w:rPr>
-      </w:pPr>
-    </w:p>
-    <w:p w14:noSpellErr="1">
-      <w:pPr>
-        <w:spacing w:before="240" w:beforeAutospacing="off" w:after="120" w:afterAutospacing="off"/>
-        <w:rPr>
-          <w:rFonts w:ascii="Calibri" w:hAnsi="Calibri" w:cs="Calibri"/>
-          <w:sz w:val="24"/>
-          <w:szCs w:val="24"/>
-        </w:rPr>
-      </w:pPr>
-    </w:p>
-    <w:p w14:noSpellErr="1">
-      <w:pPr>
-        <w:spacing w:before="240" w:beforeAutospacing="off" w:after="120" w:afterAutospacing="off"/>
-        <w:rPr>
-          <w:rFonts w:ascii="Calibri" w:hAnsi="Calibri" w:cs="Calibri"/>
-          <w:sz w:val="24"/>
-          <w:szCs w:val="24"/>
-        </w:rPr>
-      </w:pPr>
-    </w:p>
-    <w:p w14:noSpellErr="1">
-      <w:pPr>
-        <w:spacing w:before="240" w:beforeAutospacing="off" w:after="120" w:afterAutospacing="off"/>
-        <w:rPr>
-          <w:rFonts w:ascii="Calibri" w:hAnsi="Calibri" w:cs="Calibri"/>
-          <w:sz w:val="24"/>
-          <w:szCs w:val="24"/>
-        </w:rPr>
-      </w:pPr>
-    </w:p>
-    <w:p w14:noSpellErr="1">
-      <w:pPr>
-        <w:spacing w:before="240" w:beforeAutospacing="off" w:after="120" w:afterAutospacing="off"/>
-        <w:rPr>
-          <w:rFonts w:ascii="Calibri" w:hAnsi="Calibri" w:cs="Calibri"/>
-          <w:sz w:val="24"/>
-          <w:szCs w:val="24"/>
-        </w:rPr>
-      </w:pPr>
-    </w:p>
-    <w:p w14:noSpellErr="1">
-      <w:pPr>
-        <w:spacing w:before="240" w:beforeAutospacing="off" w:after="120" w:afterAutospacing="off"/>
-        <w:rPr>
-          <w:rFonts w:ascii="Calibri" w:hAnsi="Calibri" w:cs="Calibri"/>
-          <w:sz w:val="24"/>
-          <w:szCs w:val="24"/>
-        </w:rPr>
-      </w:pPr>
-    </w:p>
-    <w:p w14:noSpellErr="1">
-      <w:pPr>
-        <w:spacing w:before="240" w:beforeAutospacing="off" w:after="120" w:afterAutospacing="off"/>
-        <w:rPr>
-          <w:rFonts w:ascii="Calibri" w:hAnsi="Calibri" w:cs="Calibri"/>
-          <w:sz w:val="24"/>
-          <w:szCs w:val="24"/>
-        </w:rPr>
-      </w:pPr>
-    </w:p>
-    <w:p w14:noSpellErr="1">
-      <w:pPr>
-        <w:spacing w:before="240" w:beforeAutospacing="off" w:after="120" w:afterAutospacing="off"/>
-        <w:rPr>
-          <w:rFonts w:ascii="Calibri" w:hAnsi="Calibri" w:cs="Calibri"/>
-          <w:sz w:val="24"/>
-          <w:szCs w:val="24"/>
-        </w:rPr>
-      </w:pPr>
-    </w:p>
-    <w:p w14:noSpellErr="1">
-      <w:pPr>
-        <w:spacing w:before="240" w:beforeAutospacing="off" w:after="120" w:afterAutospacing="off"/>
-        <w:rPr>
-          <w:rFonts w:ascii="Calibri" w:hAnsi="Calibri" w:cs="Calibri"/>
-          <w:sz w:val="24"/>
-          <w:szCs w:val="24"/>
-        </w:rPr>
-      </w:pPr>
-    </w:p>
-    <w:p>
-      <w:pPr>
-        <w:spacing w:before="240" w:beforeAutospacing="off" w:after="120" w:afterAutospacing="off"/>
+          <w:rFonts w:ascii="Calibri" w:eastAsia="Arial" w:hAnsi="Calibri" w:cs="Calibri"/>
+          <w:color w:val="000000" w:themeColor="text1"/>
+          <w:sz w:val="24"/>
+          <w:szCs w:val="24"/>
+        </w:rPr>
+      </w:pPr>
+    </w:p>
+    <w:p>
+      <w:pPr>
+        <w:spacing w:before="240" w:after="120"/>
+        <w:rPr>
+          <w:rFonts w:ascii="Calibri" w:hAnsi="Calibri" w:cs="Calibri"/>
+          <w:sz w:val="24"/>
+          <w:szCs w:val="24"/>
+        </w:rPr>
+      </w:pPr>
+    </w:p>
+    <w:p>
+      <w:pPr>
+        <w:spacing w:before="240" w:after="120"/>
+        <w:rPr>
+          <w:rFonts w:ascii="Calibri" w:hAnsi="Calibri" w:cs="Calibri"/>
+          <w:sz w:val="24"/>
+          <w:szCs w:val="24"/>
+        </w:rPr>
+      </w:pPr>
+    </w:p>
+    <w:p>
+      <w:pPr>
+        <w:spacing w:before="240" w:after="120"/>
+        <w:rPr>
+          <w:rFonts w:ascii="Calibri" w:hAnsi="Calibri" w:cs="Calibri"/>
+          <w:sz w:val="24"/>
+          <w:szCs w:val="24"/>
+        </w:rPr>
+      </w:pPr>
+    </w:p>
+    <w:p>
+      <w:pPr>
+        <w:spacing w:before="240" w:after="120"/>
+        <w:rPr>
+          <w:rFonts w:ascii="Calibri" w:hAnsi="Calibri" w:cs="Calibri"/>
+          <w:sz w:val="24"/>
+          <w:szCs w:val="24"/>
+        </w:rPr>
+      </w:pPr>
+    </w:p>
+    <w:p>
+      <w:pPr>
+        <w:spacing w:before="240" w:after="120"/>
+        <w:rPr>
+          <w:rFonts w:ascii="Calibri" w:hAnsi="Calibri" w:cs="Calibri"/>
+          <w:sz w:val="24"/>
+          <w:szCs w:val="24"/>
+        </w:rPr>
+      </w:pPr>
+    </w:p>
+    <w:p>
+      <w:pPr>
+        <w:spacing w:before="240" w:after="120"/>
+        <w:rPr>
+          <w:rFonts w:ascii="Calibri" w:hAnsi="Calibri" w:cs="Calibri"/>
+          <w:sz w:val="24"/>
+          <w:szCs w:val="24"/>
+        </w:rPr>
+      </w:pPr>
+    </w:p>
+    <w:p>
+      <w:pPr>
+        <w:spacing w:before="240" w:after="120"/>
+        <w:rPr>
+          <w:rFonts w:ascii="Calibri" w:hAnsi="Calibri" w:cs="Calibri"/>
+          <w:sz w:val="24"/>
+          <w:szCs w:val="24"/>
+        </w:rPr>
+      </w:pPr>
+    </w:p>
+    <w:p>
+      <w:pPr>
+        <w:spacing w:before="240" w:after="120"/>
+        <w:rPr>
+          <w:rFonts w:ascii="Calibri" w:hAnsi="Calibri" w:cs="Calibri"/>
+          <w:sz w:val="24"/>
+          <w:szCs w:val="24"/>
+        </w:rPr>
+      </w:pPr>
+    </w:p>
+    <w:p>
+      <w:pPr>
+        <w:spacing w:before="240" w:after="120"/>
+        <w:rPr>
+          <w:rFonts w:ascii="Calibri" w:hAnsi="Calibri" w:cs="Calibri"/>
+          <w:sz w:val="24"/>
+          <w:szCs w:val="24"/>
+        </w:rPr>
+      </w:pPr>
+    </w:p>
+    <w:p>
+      <w:pPr>
+        <w:spacing w:before="240" w:after="120"/>
         <w:jc w:val="center"/>
         <w:rPr>
           <w:rFonts w:ascii="Calibri" w:hAnsi="Calibri" w:cs="Calibri"/>
@@ -2128,7 +1980,7 @@
     </w:p>
     <w:p>
       <w:pPr>
-        <w:spacing w:before="240" w:beforeAutospacing="off" w:after="120" w:afterAutospacing="off"/>
+        <w:spacing w:before="240" w:after="120"/>
         <w:jc w:val="center"/>
         <w:rPr>
           <w:rFonts w:ascii="Calibri" w:hAnsi="Calibri" w:cs="Calibri"/>
@@ -2139,8 +1991,7 @@
     </w:p>
     <w:p>
       <w:pPr>
-        <w:pStyle w:val="Normal"/>
-        <w:spacing w:before="240" w:beforeAutospacing="off" w:after="120" w:afterAutospacing="off"/>
+        <w:spacing w:before="240" w:after="120"/>
         <w:jc w:val="center"/>
         <w:rPr>
           <w:rFonts w:ascii="Calibri" w:hAnsi="Calibri" w:cs="Calibri"/>
@@ -2151,7 +2002,6 @@
     </w:p>
     <w:p>
       <w:pPr>
-        <w:pStyle w:val="Normal"/>
         <w:rPr>
           <w:rFonts w:ascii="Calibri" w:hAnsi="Calibri" w:cs="Calibri"/>
           <w:sz w:val="36"/>
@@ -2166,6 +2016,7 @@
         </w:rPr>
         <w:t xml:space="preserve">Link para o </w:t>
       </w:r>
+      <w:proofErr w:type="spellStart"/>
       <w:r>
         <w:rPr>
           <w:rFonts w:ascii="Calibri" w:hAnsi="Calibri" w:cs="Calibri"/>
@@ -2174,6 +2025,7 @@
         </w:rPr>
         <w:t>trello</w:t>
       </w:r>
+      <w:proofErr w:type="spellEnd"/>
       <w:r>
         <w:rPr>
           <w:rFonts w:ascii="Calibri" w:hAnsi="Calibri" w:cs="Calibri"/>
@@ -2182,7 +2034,7 @@
         </w:rPr>
         <w:t xml:space="preserve"> do projeto, contendo organização e Backlog: </w:t>
       </w:r>
-      <w:hyperlink r:id="Rdb9e4bb9d8e04cb7">
+      <w:hyperlink r:id="rId10">
         <w:r>
           <w:rPr>
             <w:rStyle w:val="Hyperlink"/>
@@ -2204,7 +2056,7 @@
     </w:p>
     <w:p>
       <w:pPr>
-        <w:spacing w:before="240" w:beforeAutospacing="off" w:after="120" w:afterAutospacing="off"/>
+        <w:spacing w:before="240" w:after="120"/>
         <w:jc w:val="center"/>
         <w:rPr>
           <w:rFonts w:ascii="Calibri" w:hAnsi="Calibri" w:cs="Calibri"/>
@@ -2215,7 +2067,7 @@
     </w:p>
     <w:p>
       <w:pPr>
-        <w:spacing w:before="240" w:beforeAutospacing="off" w:after="120" w:afterAutospacing="off"/>
+        <w:spacing w:before="240" w:after="120"/>
         <w:jc w:val="center"/>
         <w:rPr>
           <w:rFonts w:ascii="Calibri" w:hAnsi="Calibri" w:cs="Calibri"/>
@@ -2224,9 +2076,9 @@
         </w:rPr>
       </w:pPr>
     </w:p>
-    <w:p w14:noSpellErr="1">
-      <w:pPr>
-        <w:spacing w:before="240" w:beforeAutospacing="off" w:after="120" w:afterAutospacing="off"/>
+    <w:p>
+      <w:pPr>
+        <w:spacing w:before="240" w:after="120"/>
         <w:jc w:val="center"/>
         <w:rPr>
           <w:rFonts w:ascii="Calibri" w:hAnsi="Calibri" w:cs="Calibri"/>
@@ -2243,9 +2095,9 @@
         <w:t>Referências bibliográficas</w:t>
       </w:r>
     </w:p>
-    <w:p w14:noSpellErr="1">
-      <w:pPr>
-        <w:spacing w:before="240" w:beforeAutospacing="off" w:after="120" w:afterAutospacing="off"/>
+    <w:p>
+      <w:pPr>
+        <w:spacing w:before="240" w:after="120"/>
         <w:jc w:val="center"/>
         <w:rPr>
           <w:rFonts w:ascii="Calibri" w:hAnsi="Calibri" w:cs="Calibri"/>
@@ -2254,24 +2106,25 @@
         </w:rPr>
       </w:pPr>
     </w:p>
-    <w:p w14:noSpellErr="1">
-      <w:pPr>
-        <w:spacing w:before="240" w:beforeAutospacing="off" w:after="120" w:afterAutospacing="off"/>
-        <w:rPr>
-          <w:rFonts w:ascii="Calibri" w:hAnsi="Calibri" w:cs="Calibri"/>
-          <w:sz w:val="24"/>
-          <w:szCs w:val="24"/>
-        </w:rPr>
-      </w:pPr>
-      <w:r>
-        <w:rPr>
-          <w:rFonts w:ascii="Calibri" w:hAnsi="Calibri" w:cs="Calibri"/>
-          <w:sz w:val="24"/>
-          <w:szCs w:val="24"/>
-        </w:rPr>
+    <w:p>
+      <w:pPr>
+        <w:spacing w:before="240" w:after="120"/>
+        <w:rPr>
+          <w:rFonts w:ascii="Calibri" w:hAnsi="Calibri" w:cs="Calibri"/>
+          <w:sz w:val="24"/>
+          <w:szCs w:val="24"/>
+        </w:rPr>
+      </w:pPr>
+      <w:r>
+        <w:rPr>
+          <w:rFonts w:ascii="Calibri" w:hAnsi="Calibri" w:cs="Calibri"/>
+          <w:sz w:val="24"/>
+          <w:szCs w:val="24"/>
+        </w:rPr>
+        <w:lastRenderedPageBreak/>
         <w:t xml:space="preserve">Pesquisa CNN: </w:t>
       </w:r>
-      <w:hyperlink r:id="R6ff3900a0f0442d3">
+      <w:hyperlink r:id="rId11">
         <w:r>
           <w:rPr>
             <w:rStyle w:val="Hyperlink"/>
@@ -2283,19 +2136,19 @@
         </w:r>
       </w:hyperlink>
     </w:p>
-    <w:p w14:noSpellErr="1">
-      <w:pPr>
-        <w:spacing w:before="240" w:beforeAutospacing="off" w:after="120" w:afterAutospacing="off"/>
-        <w:rPr>
-          <w:rFonts w:ascii="Calibri" w:hAnsi="Calibri" w:cs="Calibri"/>
-          <w:sz w:val="24"/>
-          <w:szCs w:val="24"/>
-        </w:rPr>
-      </w:pPr>
-    </w:p>
-    <w:p w14:noSpellErr="1">
-      <w:pPr>
-        <w:spacing w:before="240" w:beforeAutospacing="off" w:after="120" w:afterAutospacing="off"/>
+    <w:p>
+      <w:pPr>
+        <w:spacing w:before="240" w:after="120"/>
+        <w:rPr>
+          <w:rFonts w:ascii="Calibri" w:hAnsi="Calibri" w:cs="Calibri"/>
+          <w:sz w:val="24"/>
+          <w:szCs w:val="24"/>
+        </w:rPr>
+      </w:pPr>
+    </w:p>
+    <w:p>
+      <w:pPr>
+        <w:spacing w:before="240" w:after="120"/>
         <w:rPr>
           <w:rFonts w:ascii="Calibri" w:hAnsi="Calibri" w:cs="Calibri"/>
           <w:sz w:val="24"/>
@@ -2310,7 +2163,7 @@
         </w:rPr>
         <w:t xml:space="preserve">Canal Reset UOL, contribuição para o efeito estufa: </w:t>
       </w:r>
-      <w:hyperlink w:anchor=":~:text=Estima-se%20que%20o%20uso,de%20Energias%20Renováveis%20da%20Cepal" r:id="R800f5148c40541db">
+      <w:hyperlink r:id="rId12" w:anchor=":~:text=Estima-se%20que%20o%20uso,de%20Energias%20Renováveis%20da%20Cepal">
         <w:r>
           <w:rPr>
             <w:rStyle w:val="Hyperlink"/>
@@ -2330,19 +2183,19 @@
         <w:t xml:space="preserve"> </w:t>
       </w:r>
     </w:p>
-    <w:p w14:noSpellErr="1">
-      <w:pPr>
-        <w:spacing w:before="240" w:beforeAutospacing="off" w:after="120" w:afterAutospacing="off"/>
-        <w:rPr>
-          <w:rFonts w:ascii="Calibri" w:hAnsi="Calibri" w:cs="Calibri"/>
-          <w:sz w:val="24"/>
-          <w:szCs w:val="24"/>
-        </w:rPr>
-      </w:pPr>
-    </w:p>
-    <w:p>
-      <w:pPr>
-        <w:spacing w:before="240" w:beforeAutospacing="off" w:after="120" w:afterAutospacing="off"/>
+    <w:p>
+      <w:pPr>
+        <w:spacing w:before="240" w:after="120"/>
+        <w:rPr>
+          <w:rFonts w:ascii="Calibri" w:hAnsi="Calibri" w:cs="Calibri"/>
+          <w:sz w:val="24"/>
+          <w:szCs w:val="24"/>
+        </w:rPr>
+      </w:pPr>
+    </w:p>
+    <w:p>
+      <w:pPr>
+        <w:spacing w:before="240" w:after="120"/>
         <w:rPr>
           <w:rFonts w:ascii="Calibri" w:hAnsi="Calibri" w:cs="Calibri"/>
           <w:sz w:val="24"/>
@@ -2357,6 +2210,7 @@
         </w:rPr>
         <w:t xml:space="preserve">Gasto de </w:t>
       </w:r>
+      <w:proofErr w:type="spellStart"/>
       <w:r>
         <w:rPr>
           <w:rFonts w:ascii="Calibri" w:hAnsi="Calibri" w:cs="Calibri"/>
@@ -2365,6 +2219,7 @@
         </w:rPr>
         <w:t>BTUs</w:t>
       </w:r>
+      <w:proofErr w:type="spellEnd"/>
       <w:r>
         <w:rPr>
           <w:rFonts w:ascii="Calibri" w:hAnsi="Calibri" w:cs="Calibri"/>
@@ -2389,7 +2244,7 @@
         </w:rPr>
         <w:t xml:space="preserve"> </w:t>
       </w:r>
-      <w:hyperlink r:id="R2205b367ff384148">
+      <w:hyperlink r:id="rId13">
         <w:r>
           <w:rPr>
             <w:rStyle w:val="Hyperlink"/>
@@ -2410,7 +2265,7 @@
       </w:r>
     </w:p>
     <w:sectPr>
-      <w:pgSz w:w="11906" w:h="16838" w:orient="portrait"/>
+      <w:pgSz w:w="11906" w:h="16838"/>
       <w:pgMar w:top="1417" w:right="1701" w:bottom="1417" w:left="1701" w:header="708" w:footer="708" w:gutter="0"/>
       <w:cols w:space="708"/>
       <w:docGrid w:linePitch="360"/>
@@ -2420,7 +2275,7 @@
 </file>
 
 <file path=word/endnotes.xml><?xml version="1.0" encoding="utf-8"?>
-<w:endnotes xmlns:wpc="http://schemas.microsoft.com/office/word/2010/wordprocessingCanvas" xmlns:cx="http://schemas.microsoft.com/office/drawing/2014/chartex" xmlns:cx1="http://schemas.microsoft.com/office/drawing/2015/9/8/chartex" xmlns:cx2="http://schemas.microsoft.com/office/drawing/2015/10/21/chartex" xmlns:cx3="http://schemas.microsoft.com/office/drawing/2016/5/9/chartex" xmlns:cx4="http://schemas.microsoft.com/office/drawing/2016/5/10/chartex" xmlns:cx5="http://schemas.microsoft.com/office/drawing/2016/5/11/chartex" xmlns:cx6="http://schemas.microsoft.com/office/drawing/2016/5/12/chartex" xmlns:cx7="http://schemas.microsoft.com/office/drawing/2016/5/13/chartex" xmlns:cx8="http://schemas.microsoft.com/office/drawing/2016/5/14/chartex" xmlns:mc="http://schemas.openxmlformats.org/markup-compatibility/2006" xmlns:aink="http://schemas.microsoft.com/office/drawing/2016/ink" xmlns:am3d="http://schemas.microsoft.com/office/drawing/2017/model3d" xmlns:o="urn:schemas-microsoft-com:office:office" xmlns:oel="http://schemas.microsoft.com/office/2019/extlst" xmlns:r="http://schemas.openxmlformats.org/officeDocument/2006/relationships" xmlns:m="http://schemas.openxmlformats.org/officeDocument/2006/math" xmlns:v="urn:schemas-microsoft-com:vml" xmlns:wp14="http://schemas.microsoft.com/office/word/2010/wordprocessingDrawing" xmlns:wp="http://schemas.openxmlformats.org/drawingml/2006/wordprocessingDrawing" xmlns:w10="urn:schemas-microsoft-com:office:word" xmlns:w="http://schemas.openxmlformats.org/wordprocessingml/2006/main" xmlns:w14="http://schemas.microsoft.com/office/word/2010/wordml" xmlns:w15="http://schemas.microsoft.com/office/word/2012/wordml" xmlns:w16cex="http://schemas.microsoft.com/office/word/2018/wordml/cex" xmlns:w16cid="http://schemas.microsoft.com/office/word/2016/wordml/cid" xmlns:w16="http://schemas.microsoft.com/office/word/2018/wordml" xmlns:w16du="http://schemas.microsoft.com/office/word/2023/wordml/word16du" xmlns:w16sdtdh="http://schemas.microsoft.com/office/word/2020/wordml/sdtdatahash" xmlns:w16se="http://schemas.microsoft.com/office/word/2015/wordml/symex" xmlns:wpg="http://schemas.microsoft.com/office/word/2010/wordprocessingGroup" xmlns:wpi="http://schemas.microsoft.com/office/word/2010/wordprocessingInk" xmlns:wne="http://schemas.microsoft.com/office/word/2006/wordml" xmlns:wps="http://schemas.microsoft.com/office/word/2010/wordprocessingShape" mc:Ignorable="w14 w15 w16se w16cid w16 w16cex w16sdtdh w16du wp14">
+<w:endnotes xmlns:wpc="http://schemas.microsoft.com/office/word/2010/wordprocessingCanvas" xmlns:cx="http://schemas.microsoft.com/office/drawing/2014/chartex" xmlns:cx1="http://schemas.microsoft.com/office/drawing/2015/9/8/chartex" xmlns:cx2="http://schemas.microsoft.com/office/drawing/2015/10/21/chartex" xmlns:cx3="http://schemas.microsoft.com/office/drawing/2016/5/9/chartex" xmlns:cx4="http://schemas.microsoft.com/office/drawing/2016/5/10/chartex" xmlns:cx5="http://schemas.microsoft.com/office/drawing/2016/5/11/chartex" xmlns:cx6="http://schemas.microsoft.com/office/drawing/2016/5/12/chartex" xmlns:cx7="http://schemas.microsoft.com/office/drawing/2016/5/13/chartex" xmlns:cx8="http://schemas.microsoft.com/office/drawing/2016/5/14/chartex" xmlns:mc="http://schemas.openxmlformats.org/markup-compatibility/2006" xmlns:aink="http://schemas.microsoft.com/office/drawing/2016/ink" xmlns:am3d="http://schemas.microsoft.com/office/drawing/2017/model3d" xmlns:o="urn:schemas-microsoft-com:office:office" xmlns:oel="http://schemas.microsoft.com/office/2019/extlst" xmlns:r="http://schemas.openxmlformats.org/officeDocument/2006/relationships" xmlns:m="http://schemas.openxmlformats.org/officeDocument/2006/math" xmlns:v="urn:schemas-microsoft-com:vml" xmlns:wp14="http://schemas.microsoft.com/office/word/2010/wordprocessingDrawing" xmlns:wp="http://schemas.openxmlformats.org/drawingml/2006/wordprocessingDrawing" xmlns:w10="urn:schemas-microsoft-com:office:word" xmlns:w="http://schemas.openxmlformats.org/wordprocessingml/2006/main" xmlns:w14="http://schemas.microsoft.com/office/word/2010/wordml" xmlns:w15="http://schemas.microsoft.com/office/word/2012/wordml" xmlns:w16cex="http://schemas.microsoft.com/office/word/2018/wordml/cex" xmlns:w16cid="http://schemas.microsoft.com/office/word/2016/wordml/cid" xmlns:w16="http://schemas.microsoft.com/office/word/2018/wordml" xmlns:w16sdtdh="http://schemas.microsoft.com/office/word/2020/wordml/sdtdatahash" xmlns:w16se="http://schemas.microsoft.com/office/word/2015/wordml/symex" xmlns:wpg="http://schemas.microsoft.com/office/word/2010/wordprocessingGroup" xmlns:wpi="http://schemas.microsoft.com/office/word/2010/wordprocessingInk" xmlns:wne="http://schemas.microsoft.com/office/word/2006/wordml" xmlns:wps="http://schemas.microsoft.com/office/word/2010/wordprocessingShape" mc:Ignorable="w14 w15 w16se w16cid w16 w16cex w16sdtdh wp14">
   <w:endnote w:type="separator" w:id="-1">
     <w:p>
       <w:pPr>
@@ -2445,7 +2300,7 @@
 </file>
 
 <file path=word/footer1.xml><?xml version="1.0" encoding="utf-8"?>
-<w:ftr xmlns:wpc="http://schemas.microsoft.com/office/word/2010/wordprocessingCanvas" xmlns:cx="http://schemas.microsoft.com/office/drawing/2014/chartex" xmlns:cx1="http://schemas.microsoft.com/office/drawing/2015/9/8/chartex" xmlns:cx2="http://schemas.microsoft.com/office/drawing/2015/10/21/chartex" xmlns:cx3="http://schemas.microsoft.com/office/drawing/2016/5/9/chartex" xmlns:cx4="http://schemas.microsoft.com/office/drawing/2016/5/10/chartex" xmlns:cx5="http://schemas.microsoft.com/office/drawing/2016/5/11/chartex" xmlns:cx6="http://schemas.microsoft.com/office/drawing/2016/5/12/chartex" xmlns:cx7="http://schemas.microsoft.com/office/drawing/2016/5/13/chartex" xmlns:cx8="http://schemas.microsoft.com/office/drawing/2016/5/14/chartex" xmlns:mc="http://schemas.openxmlformats.org/markup-compatibility/2006" xmlns:aink="http://schemas.microsoft.com/office/drawing/2016/ink" xmlns:am3d="http://schemas.microsoft.com/office/drawing/2017/model3d" xmlns:o="urn:schemas-microsoft-com:office:office" xmlns:oel="http://schemas.microsoft.com/office/2019/extlst" xmlns:r="http://schemas.openxmlformats.org/officeDocument/2006/relationships" xmlns:m="http://schemas.openxmlformats.org/officeDocument/2006/math" xmlns:v="urn:schemas-microsoft-com:vml" xmlns:wp14="http://schemas.microsoft.com/office/word/2010/wordprocessingDrawing" xmlns:wp="http://schemas.openxmlformats.org/drawingml/2006/wordprocessingDrawing" xmlns:w10="urn:schemas-microsoft-com:office:word" xmlns:w="http://schemas.openxmlformats.org/wordprocessingml/2006/main" xmlns:w14="http://schemas.microsoft.com/office/word/2010/wordml" xmlns:w15="http://schemas.microsoft.com/office/word/2012/wordml" xmlns:w16cex="http://schemas.microsoft.com/office/word/2018/wordml/cex" xmlns:w16cid="http://schemas.microsoft.com/office/word/2016/wordml/cid" xmlns:w16="http://schemas.microsoft.com/office/word/2018/wordml" xmlns:w16du="http://schemas.microsoft.com/office/word/2023/wordml/word16du" xmlns:w16sdtdh="http://schemas.microsoft.com/office/word/2020/wordml/sdtdatahash" xmlns:w16se="http://schemas.microsoft.com/office/word/2015/wordml/symex" xmlns:wpg="http://schemas.microsoft.com/office/word/2010/wordprocessingGroup" xmlns:wpi="http://schemas.microsoft.com/office/word/2010/wordprocessingInk" xmlns:wne="http://schemas.microsoft.com/office/word/2006/wordml" xmlns:wps="http://schemas.microsoft.com/office/word/2010/wordprocessingShape" mc:Ignorable="w14 w15 w16se w16cid w16 w16cex w16sdtdh w16du wp14">
+<w:ftr xmlns:wpc="http://schemas.microsoft.com/office/word/2010/wordprocessingCanvas" xmlns:cx="http://schemas.microsoft.com/office/drawing/2014/chartex" xmlns:cx1="http://schemas.microsoft.com/office/drawing/2015/9/8/chartex" xmlns:cx2="http://schemas.microsoft.com/office/drawing/2015/10/21/chartex" xmlns:cx3="http://schemas.microsoft.com/office/drawing/2016/5/9/chartex" xmlns:cx4="http://schemas.microsoft.com/office/drawing/2016/5/10/chartex" xmlns:cx5="http://schemas.microsoft.com/office/drawing/2016/5/11/chartex" xmlns:cx6="http://schemas.microsoft.com/office/drawing/2016/5/12/chartex" xmlns:cx7="http://schemas.microsoft.com/office/drawing/2016/5/13/chartex" xmlns:cx8="http://schemas.microsoft.com/office/drawing/2016/5/14/chartex" xmlns:mc="http://schemas.openxmlformats.org/markup-compatibility/2006" xmlns:aink="http://schemas.microsoft.com/office/drawing/2016/ink" xmlns:am3d="http://schemas.microsoft.com/office/drawing/2017/model3d" xmlns:o="urn:schemas-microsoft-com:office:office" xmlns:oel="http://schemas.microsoft.com/office/2019/extlst" xmlns:r="http://schemas.openxmlformats.org/officeDocument/2006/relationships" xmlns:m="http://schemas.openxmlformats.org/officeDocument/2006/math" xmlns:v="urn:schemas-microsoft-com:vml" xmlns:wp14="http://schemas.microsoft.com/office/word/2010/wordprocessingDrawing" xmlns:wp="http://schemas.openxmlformats.org/drawingml/2006/wordprocessingDrawing" xmlns:w10="urn:schemas-microsoft-com:office:word" xmlns:w="http://schemas.openxmlformats.org/wordprocessingml/2006/main" xmlns:w14="http://schemas.microsoft.com/office/word/2010/wordml" xmlns:w15="http://schemas.microsoft.com/office/word/2012/wordml" xmlns:w16cex="http://schemas.microsoft.com/office/word/2018/wordml/cex" xmlns:w16cid="http://schemas.microsoft.com/office/word/2016/wordml/cid" xmlns:w16="http://schemas.microsoft.com/office/word/2018/wordml" xmlns:w16sdtdh="http://schemas.microsoft.com/office/word/2020/wordml/sdtdatahash" xmlns:w16se="http://schemas.microsoft.com/office/word/2015/wordml/symex" xmlns:wpg="http://schemas.microsoft.com/office/word/2010/wordprocessingGroup" xmlns:wpi="http://schemas.microsoft.com/office/word/2010/wordprocessingInk" xmlns:wne="http://schemas.microsoft.com/office/word/2006/wordml" xmlns:wps="http://schemas.microsoft.com/office/word/2010/wordprocessingShape" mc:Ignorable="w14 w15 w16se w16cid w16 w16cex w16sdtdh wp14">
   <w:tbl>
     <w:tblPr>
       <w:tblW w:w="0" w:type="auto"/>
@@ -2506,7 +2361,7 @@
 </file>
 
 <file path=word/footnotes.xml><?xml version="1.0" encoding="utf-8"?>
-<w:footnotes xmlns:wpc="http://schemas.microsoft.com/office/word/2010/wordprocessingCanvas" xmlns:cx="http://schemas.microsoft.com/office/drawing/2014/chartex" xmlns:cx1="http://schemas.microsoft.com/office/drawing/2015/9/8/chartex" xmlns:cx2="http://schemas.microsoft.com/office/drawing/2015/10/21/chartex" xmlns:cx3="http://schemas.microsoft.com/office/drawing/2016/5/9/chartex" xmlns:cx4="http://schemas.microsoft.com/office/drawing/2016/5/10/chartex" xmlns:cx5="http://schemas.microsoft.com/office/drawing/2016/5/11/chartex" xmlns:cx6="http://schemas.microsoft.com/office/drawing/2016/5/12/chartex" xmlns:cx7="http://schemas.microsoft.com/office/drawing/2016/5/13/chartex" xmlns:cx8="http://schemas.microsoft.com/office/drawing/2016/5/14/chartex" xmlns:mc="http://schemas.openxmlformats.org/markup-compatibility/2006" xmlns:aink="http://schemas.microsoft.com/office/drawing/2016/ink" xmlns:am3d="http://schemas.microsoft.com/office/drawing/2017/model3d" xmlns:o="urn:schemas-microsoft-com:office:office" xmlns:oel="http://schemas.microsoft.com/office/2019/extlst" xmlns:r="http://schemas.openxmlformats.org/officeDocument/2006/relationships" xmlns:m="http://schemas.openxmlformats.org/officeDocument/2006/math" xmlns:v="urn:schemas-microsoft-com:vml" xmlns:wp14="http://schemas.microsoft.com/office/word/2010/wordprocessingDrawing" xmlns:wp="http://schemas.openxmlformats.org/drawingml/2006/wordprocessingDrawing" xmlns:w10="urn:schemas-microsoft-com:office:word" xmlns:w="http://schemas.openxmlformats.org/wordprocessingml/2006/main" xmlns:w14="http://schemas.microsoft.com/office/word/2010/wordml" xmlns:w15="http://schemas.microsoft.com/office/word/2012/wordml" xmlns:w16cex="http://schemas.microsoft.com/office/word/2018/wordml/cex" xmlns:w16cid="http://schemas.microsoft.com/office/word/2016/wordml/cid" xmlns:w16="http://schemas.microsoft.com/office/word/2018/wordml" xmlns:w16du="http://schemas.microsoft.com/office/word/2023/wordml/word16du" xmlns:w16sdtdh="http://schemas.microsoft.com/office/word/2020/wordml/sdtdatahash" xmlns:w16se="http://schemas.microsoft.com/office/word/2015/wordml/symex" xmlns:wpg="http://schemas.microsoft.com/office/word/2010/wordprocessingGroup" xmlns:wpi="http://schemas.microsoft.com/office/word/2010/wordprocessingInk" xmlns:wne="http://schemas.microsoft.com/office/word/2006/wordml" xmlns:wps="http://schemas.microsoft.com/office/word/2010/wordprocessingShape" mc:Ignorable="w14 w15 w16se w16cid w16 w16cex w16sdtdh w16du wp14">
+<w:footnotes xmlns:wpc="http://schemas.microsoft.com/office/word/2010/wordprocessingCanvas" xmlns:cx="http://schemas.microsoft.com/office/drawing/2014/chartex" xmlns:cx1="http://schemas.microsoft.com/office/drawing/2015/9/8/chartex" xmlns:cx2="http://schemas.microsoft.com/office/drawing/2015/10/21/chartex" xmlns:cx3="http://schemas.microsoft.com/office/drawing/2016/5/9/chartex" xmlns:cx4="http://schemas.microsoft.com/office/drawing/2016/5/10/chartex" xmlns:cx5="http://schemas.microsoft.com/office/drawing/2016/5/11/chartex" xmlns:cx6="http://schemas.microsoft.com/office/drawing/2016/5/12/chartex" xmlns:cx7="http://schemas.microsoft.com/office/drawing/2016/5/13/chartex" xmlns:cx8="http://schemas.microsoft.com/office/drawing/2016/5/14/chartex" xmlns:mc="http://schemas.openxmlformats.org/markup-compatibility/2006" xmlns:aink="http://schemas.microsoft.com/office/drawing/2016/ink" xmlns:am3d="http://schemas.microsoft.com/office/drawing/2017/model3d" xmlns:o="urn:schemas-microsoft-com:office:office" xmlns:oel="http://schemas.microsoft.com/office/2019/extlst" xmlns:r="http://schemas.openxmlformats.org/officeDocument/2006/relationships" xmlns:m="http://schemas.openxmlformats.org/officeDocument/2006/math" xmlns:v="urn:schemas-microsoft-com:vml" xmlns:wp14="http://schemas.microsoft.com/office/word/2010/wordprocessingDrawing" xmlns:wp="http://schemas.openxmlformats.org/drawingml/2006/wordprocessingDrawing" xmlns:w10="urn:schemas-microsoft-com:office:word" xmlns:w="http://schemas.openxmlformats.org/wordprocessingml/2006/main" xmlns:w14="http://schemas.microsoft.com/office/word/2010/wordml" xmlns:w15="http://schemas.microsoft.com/office/word/2012/wordml" xmlns:w16cex="http://schemas.microsoft.com/office/word/2018/wordml/cex" xmlns:w16cid="http://schemas.microsoft.com/office/word/2016/wordml/cid" xmlns:w16="http://schemas.microsoft.com/office/word/2018/wordml" xmlns:w16sdtdh="http://schemas.microsoft.com/office/word/2020/wordml/sdtdatahash" xmlns:w16se="http://schemas.microsoft.com/office/word/2015/wordml/symex" xmlns:wpg="http://schemas.microsoft.com/office/word/2010/wordprocessingGroup" xmlns:wpi="http://schemas.microsoft.com/office/word/2010/wordprocessingInk" xmlns:wne="http://schemas.microsoft.com/office/word/2006/wordml" xmlns:wps="http://schemas.microsoft.com/office/word/2010/wordprocessingShape" mc:Ignorable="w14 w15 w16se w16cid w16 w16cex w16sdtdh wp14">
   <w:footnote w:type="separator" w:id="-1">
     <w:p>
       <w:pPr>
@@ -2531,7 +2386,7 @@
 </file>
 
 <file path=word/header1.xml><?xml version="1.0" encoding="utf-8"?>
-<w:hdr xmlns:wpc="http://schemas.microsoft.com/office/word/2010/wordprocessingCanvas" xmlns:cx="http://schemas.microsoft.com/office/drawing/2014/chartex" xmlns:cx1="http://schemas.microsoft.com/office/drawing/2015/9/8/chartex" xmlns:cx2="http://schemas.microsoft.com/office/drawing/2015/10/21/chartex" xmlns:cx3="http://schemas.microsoft.com/office/drawing/2016/5/9/chartex" xmlns:cx4="http://schemas.microsoft.com/office/drawing/2016/5/10/chartex" xmlns:cx5="http://schemas.microsoft.com/office/drawing/2016/5/11/chartex" xmlns:cx6="http://schemas.microsoft.com/office/drawing/2016/5/12/chartex" xmlns:cx7="http://schemas.microsoft.com/office/drawing/2016/5/13/chartex" xmlns:cx8="http://schemas.microsoft.com/office/drawing/2016/5/14/chartex" xmlns:mc="http://schemas.openxmlformats.org/markup-compatibility/2006" xmlns:aink="http://schemas.microsoft.com/office/drawing/2016/ink" xmlns:am3d="http://schemas.microsoft.com/office/drawing/2017/model3d" xmlns:o="urn:schemas-microsoft-com:office:office" xmlns:oel="http://schemas.microsoft.com/office/2019/extlst" xmlns:r="http://schemas.openxmlformats.org/officeDocument/2006/relationships" xmlns:m="http://schemas.openxmlformats.org/officeDocument/2006/math" xmlns:v="urn:schemas-microsoft-com:vml" xmlns:wp14="http://schemas.microsoft.com/office/word/2010/wordprocessingDrawing" xmlns:wp="http://schemas.openxmlformats.org/drawingml/2006/wordprocessingDrawing" xmlns:w10="urn:schemas-microsoft-com:office:word" xmlns:w="http://schemas.openxmlformats.org/wordprocessingml/2006/main" xmlns:w14="http://schemas.microsoft.com/office/word/2010/wordml" xmlns:w15="http://schemas.microsoft.com/office/word/2012/wordml" xmlns:w16cex="http://schemas.microsoft.com/office/word/2018/wordml/cex" xmlns:w16cid="http://schemas.microsoft.com/office/word/2016/wordml/cid" xmlns:w16="http://schemas.microsoft.com/office/word/2018/wordml" xmlns:w16du="http://schemas.microsoft.com/office/word/2023/wordml/word16du" xmlns:w16sdtdh="http://schemas.microsoft.com/office/word/2020/wordml/sdtdatahash" xmlns:w16se="http://schemas.microsoft.com/office/word/2015/wordml/symex" xmlns:wpg="http://schemas.microsoft.com/office/word/2010/wordprocessingGroup" xmlns:wpi="http://schemas.microsoft.com/office/word/2010/wordprocessingInk" xmlns:wne="http://schemas.microsoft.com/office/word/2006/wordml" xmlns:wps="http://schemas.microsoft.com/office/word/2010/wordprocessingShape" mc:Ignorable="w14 w15 w16se w16cid w16 w16cex w16sdtdh w16du wp14">
+<w:hdr xmlns:wpc="http://schemas.microsoft.com/office/word/2010/wordprocessingCanvas" xmlns:cx="http://schemas.microsoft.com/office/drawing/2014/chartex" xmlns:cx1="http://schemas.microsoft.com/office/drawing/2015/9/8/chartex" xmlns:cx2="http://schemas.microsoft.com/office/drawing/2015/10/21/chartex" xmlns:cx3="http://schemas.microsoft.com/office/drawing/2016/5/9/chartex" xmlns:cx4="http://schemas.microsoft.com/office/drawing/2016/5/10/chartex" xmlns:cx5="http://schemas.microsoft.com/office/drawing/2016/5/11/chartex" xmlns:cx6="http://schemas.microsoft.com/office/drawing/2016/5/12/chartex" xmlns:cx7="http://schemas.microsoft.com/office/drawing/2016/5/13/chartex" xmlns:cx8="http://schemas.microsoft.com/office/drawing/2016/5/14/chartex" xmlns:mc="http://schemas.openxmlformats.org/markup-compatibility/2006" xmlns:aink="http://schemas.microsoft.com/office/drawing/2016/ink" xmlns:am3d="http://schemas.microsoft.com/office/drawing/2017/model3d" xmlns:o="urn:schemas-microsoft-com:office:office" xmlns:oel="http://schemas.microsoft.com/office/2019/extlst" xmlns:r="http://schemas.openxmlformats.org/officeDocument/2006/relationships" xmlns:m="http://schemas.openxmlformats.org/officeDocument/2006/math" xmlns:v="urn:schemas-microsoft-com:vml" xmlns:wp14="http://schemas.microsoft.com/office/word/2010/wordprocessingDrawing" xmlns:wp="http://schemas.openxmlformats.org/drawingml/2006/wordprocessingDrawing" xmlns:w10="urn:schemas-microsoft-com:office:word" xmlns:w="http://schemas.openxmlformats.org/wordprocessingml/2006/main" xmlns:w14="http://schemas.microsoft.com/office/word/2010/wordml" xmlns:w15="http://schemas.microsoft.com/office/word/2012/wordml" xmlns:w16cex="http://schemas.microsoft.com/office/word/2018/wordml/cex" xmlns:w16cid="http://schemas.microsoft.com/office/word/2016/wordml/cid" xmlns:w16="http://schemas.microsoft.com/office/word/2018/wordml" xmlns:w16sdtdh="http://schemas.microsoft.com/office/word/2020/wordml/sdtdatahash" xmlns:w16se="http://schemas.microsoft.com/office/word/2015/wordml/symex" xmlns:wpg="http://schemas.microsoft.com/office/word/2010/wordprocessingGroup" xmlns:wpi="http://schemas.microsoft.com/office/word/2010/wordprocessingInk" xmlns:wne="http://schemas.microsoft.com/office/word/2006/wordml" xmlns:wps="http://schemas.microsoft.com/office/word/2010/wordprocessingShape" mc:Ignorable="w14 w15 w16se w16cid w16 w16cex w16sdtdh wp14">
   <w:tbl>
     <w:tblPr>
       <w:tblW w:w="0" w:type="auto"/>
@@ -2592,7 +2447,7 @@
 </file>
 
 <file path=word/numbering.xml><?xml version="1.0" encoding="utf-8"?>
-<w:numbering xmlns:wpc="http://schemas.microsoft.com/office/word/2010/wordprocessingCanvas" xmlns:cx="http://schemas.microsoft.com/office/drawing/2014/chartex" xmlns:cx1="http://schemas.microsoft.com/office/drawing/2015/9/8/chartex" xmlns:cx2="http://schemas.microsoft.com/office/drawing/2015/10/21/chartex" xmlns:cx3="http://schemas.microsoft.com/office/drawing/2016/5/9/chartex" xmlns:cx4="http://schemas.microsoft.com/office/drawing/2016/5/10/chartex" xmlns:cx5="http://schemas.microsoft.com/office/drawing/2016/5/11/chartex" xmlns:cx6="http://schemas.microsoft.com/office/drawing/2016/5/12/chartex" xmlns:cx7="http://schemas.microsoft.com/office/drawing/2016/5/13/chartex" xmlns:cx8="http://schemas.microsoft.com/office/drawing/2016/5/14/chartex" xmlns:mc="http://schemas.openxmlformats.org/markup-compatibility/2006" xmlns:aink="http://schemas.microsoft.com/office/drawing/2016/ink" xmlns:am3d="http://schemas.microsoft.com/office/drawing/2017/model3d" xmlns:o="urn:schemas-microsoft-com:office:office" xmlns:oel="http://schemas.microsoft.com/office/2019/extlst" xmlns:r="http://schemas.openxmlformats.org/officeDocument/2006/relationships" xmlns:m="http://schemas.openxmlformats.org/officeDocument/2006/math" xmlns:v="urn:schemas-microsoft-com:vml" xmlns:wp14="http://schemas.microsoft.com/office/word/2010/wordprocessingDrawing" xmlns:wp="http://schemas.openxmlformats.org/drawingml/2006/wordprocessingDrawing" xmlns:w10="urn:schemas-microsoft-com:office:word" xmlns:w="http://schemas.openxmlformats.org/wordprocessingml/2006/main" xmlns:w14="http://schemas.microsoft.com/office/word/2010/wordml" xmlns:w15="http://schemas.microsoft.com/office/word/2012/wordml" xmlns:w16cex="http://schemas.microsoft.com/office/word/2018/wordml/cex" xmlns:w16cid="http://schemas.microsoft.com/office/word/2016/wordml/cid" xmlns:w16="http://schemas.microsoft.com/office/word/2018/wordml" xmlns:w16du="http://schemas.microsoft.com/office/word/2023/wordml/word16du" xmlns:w16sdtdh="http://schemas.microsoft.com/office/word/2020/wordml/sdtdatahash" xmlns:w16se="http://schemas.microsoft.com/office/word/2015/wordml/symex" xmlns:wpg="http://schemas.microsoft.com/office/word/2010/wordprocessingGroup" xmlns:wpi="http://schemas.microsoft.com/office/word/2010/wordprocessingInk" xmlns:wne="http://schemas.microsoft.com/office/word/2006/wordml" xmlns:wps="http://schemas.microsoft.com/office/word/2010/wordprocessingShape" mc:Ignorable="w14 w15 w16se w16cid w16 w16cex w16sdtdh w16du wp14">
+<w:numbering xmlns:wpc="http://schemas.microsoft.com/office/word/2010/wordprocessingCanvas" xmlns:cx="http://schemas.microsoft.com/office/drawing/2014/chartex" xmlns:cx1="http://schemas.microsoft.com/office/drawing/2015/9/8/chartex" xmlns:cx2="http://schemas.microsoft.com/office/drawing/2015/10/21/chartex" xmlns:cx3="http://schemas.microsoft.com/office/drawing/2016/5/9/chartex" xmlns:cx4="http://schemas.microsoft.com/office/drawing/2016/5/10/chartex" xmlns:cx5="http://schemas.microsoft.com/office/drawing/2016/5/11/chartex" xmlns:cx6="http://schemas.microsoft.com/office/drawing/2016/5/12/chartex" xmlns:cx7="http://schemas.microsoft.com/office/drawing/2016/5/13/chartex" xmlns:cx8="http://schemas.microsoft.com/office/drawing/2016/5/14/chartex" xmlns:mc="http://schemas.openxmlformats.org/markup-compatibility/2006" xmlns:aink="http://schemas.microsoft.com/office/drawing/2016/ink" xmlns:am3d="http://schemas.microsoft.com/office/drawing/2017/model3d" xmlns:o="urn:schemas-microsoft-com:office:office" xmlns:oel="http://schemas.microsoft.com/office/2019/extlst" xmlns:r="http://schemas.openxmlformats.org/officeDocument/2006/relationships" xmlns:m="http://schemas.openxmlformats.org/officeDocument/2006/math" xmlns:v="urn:schemas-microsoft-com:vml" xmlns:wp14="http://schemas.microsoft.com/office/word/2010/wordprocessingDrawing" xmlns:wp="http://schemas.openxmlformats.org/drawingml/2006/wordprocessingDrawing" xmlns:w10="urn:schemas-microsoft-com:office:word" xmlns:w="http://schemas.openxmlformats.org/wordprocessingml/2006/main" xmlns:w14="http://schemas.microsoft.com/office/word/2010/wordml" xmlns:w15="http://schemas.microsoft.com/office/word/2012/wordml" xmlns:w16cex="http://schemas.microsoft.com/office/word/2018/wordml/cex" xmlns:w16cid="http://schemas.microsoft.com/office/word/2016/wordml/cid" xmlns:w16="http://schemas.microsoft.com/office/word/2018/wordml" xmlns:w16sdtdh="http://schemas.microsoft.com/office/word/2020/wordml/sdtdatahash" xmlns:w16se="http://schemas.microsoft.com/office/word/2015/wordml/symex" xmlns:wpg="http://schemas.microsoft.com/office/word/2010/wordprocessingGroup" xmlns:wpi="http://schemas.microsoft.com/office/word/2010/wordprocessingInk" xmlns:wne="http://schemas.microsoft.com/office/word/2006/wordml" xmlns:wps="http://schemas.microsoft.com/office/word/2010/wordprocessingShape" mc:Ignorable="w14 w15 w16se w16cid w16 w16cex w16sdtdh wp14">
   <w:abstractNum w:abstractNumId="0" w15:restartNumberingAfterBreak="0">
     <w:nsid w:val="3AED5DBA"/>
     <w:multiLevelType w:val="hybridMultilevel"/>
@@ -2606,7 +2461,7 @@
         <w:ind w:left="720" w:hanging="360"/>
       </w:pPr>
       <w:rPr>
-        <w:rFonts w:hint="default" w:ascii="Symbol" w:hAnsi="Symbol"/>
+        <w:rFonts w:ascii="Symbol" w:hAnsi="Symbol" w:hint="default"/>
       </w:rPr>
     </w:lvl>
     <w:lvl w:ilvl="1" w:tplc="04160003" w:tentative="1">
@@ -2618,7 +2473,7 @@
         <w:ind w:left="1440" w:hanging="360"/>
       </w:pPr>
       <w:rPr>
-        <w:rFonts w:hint="default" w:ascii="Courier New" w:hAnsi="Courier New" w:cs="Courier New"/>
+        <w:rFonts w:ascii="Courier New" w:hAnsi="Courier New" w:cs="Courier New" w:hint="default"/>
       </w:rPr>
     </w:lvl>
     <w:lvl w:ilvl="2" w:tplc="04160005" w:tentative="1">
@@ -2630,7 +2485,7 @@
         <w:ind w:left="2160" w:hanging="360"/>
       </w:pPr>
       <w:rPr>
-        <w:rFonts w:hint="default" w:ascii="Wingdings" w:hAnsi="Wingdings"/>
+        <w:rFonts w:ascii="Wingdings" w:hAnsi="Wingdings" w:hint="default"/>
       </w:rPr>
     </w:lvl>
     <w:lvl w:ilvl="3" w:tplc="04160001" w:tentative="1">
@@ -2642,7 +2497,7 @@
         <w:ind w:left="2880" w:hanging="360"/>
       </w:pPr>
       <w:rPr>
-        <w:rFonts w:hint="default" w:ascii="Symbol" w:hAnsi="Symbol"/>
+        <w:rFonts w:ascii="Symbol" w:hAnsi="Symbol" w:hint="default"/>
       </w:rPr>
     </w:lvl>
     <w:lvl w:ilvl="4" w:tplc="04160003" w:tentative="1">
@@ -2654,7 +2509,7 @@
         <w:ind w:left="3600" w:hanging="360"/>
       </w:pPr>
       <w:rPr>
-        <w:rFonts w:hint="default" w:ascii="Courier New" w:hAnsi="Courier New" w:cs="Courier New"/>
+        <w:rFonts w:ascii="Courier New" w:hAnsi="Courier New" w:cs="Courier New" w:hint="default"/>
       </w:rPr>
     </w:lvl>
     <w:lvl w:ilvl="5" w:tplc="04160005" w:tentative="1">
@@ -2666,7 +2521,7 @@
         <w:ind w:left="4320" w:hanging="360"/>
       </w:pPr>
       <w:rPr>
-        <w:rFonts w:hint="default" w:ascii="Wingdings" w:hAnsi="Wingdings"/>
+        <w:rFonts w:ascii="Wingdings" w:hAnsi="Wingdings" w:hint="default"/>
       </w:rPr>
     </w:lvl>
     <w:lvl w:ilvl="6" w:tplc="04160001" w:tentative="1">
@@ -2678,7 +2533,7 @@
         <w:ind w:left="5040" w:hanging="360"/>
       </w:pPr>
       <w:rPr>
-        <w:rFonts w:hint="default" w:ascii="Symbol" w:hAnsi="Symbol"/>
+        <w:rFonts w:ascii="Symbol" w:hAnsi="Symbol" w:hint="default"/>
       </w:rPr>
     </w:lvl>
     <w:lvl w:ilvl="7" w:tplc="04160003" w:tentative="1">
@@ -2690,7 +2545,7 @@
         <w:ind w:left="5760" w:hanging="360"/>
       </w:pPr>
       <w:rPr>
-        <w:rFonts w:hint="default" w:ascii="Courier New" w:hAnsi="Courier New" w:cs="Courier New"/>
+        <w:rFonts w:ascii="Courier New" w:hAnsi="Courier New" w:cs="Courier New" w:hint="default"/>
       </w:rPr>
     </w:lvl>
     <w:lvl w:ilvl="8" w:tplc="04160005" w:tentative="1">
@@ -2702,7 +2557,7 @@
         <w:ind w:left="6480" w:hanging="360"/>
       </w:pPr>
       <w:rPr>
-        <w:rFonts w:hint="default" w:ascii="Wingdings" w:hAnsi="Wingdings"/>
+        <w:rFonts w:ascii="Wingdings" w:hAnsi="Wingdings" w:hint="default"/>
       </w:rPr>
     </w:lvl>
   </w:abstractNum>
@@ -2719,7 +2574,7 @@
         <w:ind w:left="720" w:hanging="360"/>
       </w:pPr>
       <w:rPr>
-        <w:rFonts w:hint="default" w:ascii="Symbol" w:hAnsi="Symbol"/>
+        <w:rFonts w:ascii="Symbol" w:hAnsi="Symbol" w:hint="default"/>
       </w:rPr>
     </w:lvl>
     <w:lvl w:ilvl="1" w:tplc="04160003" w:tentative="1">
@@ -2731,7 +2586,7 @@
         <w:ind w:left="1440" w:hanging="360"/>
       </w:pPr>
       <w:rPr>
-        <w:rFonts w:hint="default" w:ascii="Courier New" w:hAnsi="Courier New" w:cs="Courier New"/>
+        <w:rFonts w:ascii="Courier New" w:hAnsi="Courier New" w:cs="Courier New" w:hint="default"/>
       </w:rPr>
     </w:lvl>
     <w:lvl w:ilvl="2" w:tplc="04160005" w:tentative="1">
@@ -2743,7 +2598,7 @@
         <w:ind w:left="2160" w:hanging="360"/>
       </w:pPr>
       <w:rPr>
-        <w:rFonts w:hint="default" w:ascii="Wingdings" w:hAnsi="Wingdings"/>
+        <w:rFonts w:ascii="Wingdings" w:hAnsi="Wingdings" w:hint="default"/>
       </w:rPr>
     </w:lvl>
     <w:lvl w:ilvl="3" w:tplc="04160001" w:tentative="1">
@@ -2755,7 +2610,7 @@
         <w:ind w:left="2880" w:hanging="360"/>
       </w:pPr>
       <w:rPr>
-        <w:rFonts w:hint="default" w:ascii="Symbol" w:hAnsi="Symbol"/>
+        <w:rFonts w:ascii="Symbol" w:hAnsi="Symbol" w:hint="default"/>
       </w:rPr>
     </w:lvl>
     <w:lvl w:ilvl="4" w:tplc="04160003" w:tentative="1">
@@ -2767,7 +2622,7 @@
         <w:ind w:left="3600" w:hanging="360"/>
       </w:pPr>
       <w:rPr>
-        <w:rFonts w:hint="default" w:ascii="Courier New" w:hAnsi="Courier New" w:cs="Courier New"/>
+        <w:rFonts w:ascii="Courier New" w:hAnsi="Courier New" w:cs="Courier New" w:hint="default"/>
       </w:rPr>
     </w:lvl>
     <w:lvl w:ilvl="5" w:tplc="04160005" w:tentative="1">
@@ -2779,7 +2634,7 @@
         <w:ind w:left="4320" w:hanging="360"/>
       </w:pPr>
       <w:rPr>
-        <w:rFonts w:hint="default" w:ascii="Wingdings" w:hAnsi="Wingdings"/>
+        <w:rFonts w:ascii="Wingdings" w:hAnsi="Wingdings" w:hint="default"/>
       </w:rPr>
     </w:lvl>
     <w:lvl w:ilvl="6" w:tplc="04160001" w:tentative="1">
@@ -2791,7 +2646,7 @@
         <w:ind w:left="5040" w:hanging="360"/>
       </w:pPr>
       <w:rPr>
-        <w:rFonts w:hint="default" w:ascii="Symbol" w:hAnsi="Symbol"/>
+        <w:rFonts w:ascii="Symbol" w:hAnsi="Symbol" w:hint="default"/>
       </w:rPr>
     </w:lvl>
     <w:lvl w:ilvl="7" w:tplc="04160003" w:tentative="1">
@@ -2803,7 +2658,7 @@
         <w:ind w:left="5760" w:hanging="360"/>
       </w:pPr>
       <w:rPr>
-        <w:rFonts w:hint="default" w:ascii="Courier New" w:hAnsi="Courier New" w:cs="Courier New"/>
+        <w:rFonts w:ascii="Courier New" w:hAnsi="Courier New" w:cs="Courier New" w:hint="default"/>
       </w:rPr>
     </w:lvl>
     <w:lvl w:ilvl="8" w:tplc="04160005" w:tentative="1">
@@ -2815,7 +2670,7 @@
         <w:ind w:left="6480" w:hanging="360"/>
       </w:pPr>
       <w:rPr>
-        <w:rFonts w:hint="default" w:ascii="Wingdings" w:hAnsi="Wingdings"/>
+        <w:rFonts w:ascii="Wingdings" w:hAnsi="Wingdings" w:hint="default"/>
       </w:rPr>
     </w:lvl>
   </w:abstractNum>
@@ -2829,11 +2684,11 @@
 </file>
 
 <file path=word/styles.xml><?xml version="1.0" encoding="utf-8"?>
-<w:styles xmlns:wp14="http://schemas.microsoft.com/office/word/2010/wordprocessingDrawing" xmlns:mc="http://schemas.openxmlformats.org/markup-compatibility/2006" xmlns:r="http://schemas.openxmlformats.org/officeDocument/2006/relationships" xmlns:w="http://schemas.openxmlformats.org/wordprocessingml/2006/main" xmlns:w14="http://schemas.microsoft.com/office/word/2010/wordml" xmlns:w15="http://schemas.microsoft.com/office/word/2012/wordml" xmlns:w16cex="http://schemas.microsoft.com/office/word/2018/wordml/cex" xmlns:w16cid="http://schemas.microsoft.com/office/word/2016/wordml/cid" xmlns:w16="http://schemas.microsoft.com/office/word/2018/wordml" xmlns:w16du="http://schemas.microsoft.com/office/word/2023/wordml/word16du" xmlns:w16sdtdh="http://schemas.microsoft.com/office/word/2020/wordml/sdtdatahash" xmlns:w16se="http://schemas.microsoft.com/office/word/2015/wordml/symex" mc:Ignorable="w14 w15 w16se w16cid w16 w16cex w16sdtdh w16du wp14">
+<w:styles xmlns:mc="http://schemas.openxmlformats.org/markup-compatibility/2006" xmlns:r="http://schemas.openxmlformats.org/officeDocument/2006/relationships" xmlns:w="http://schemas.openxmlformats.org/wordprocessingml/2006/main" xmlns:w14="http://schemas.microsoft.com/office/word/2010/wordml" xmlns:w15="http://schemas.microsoft.com/office/word/2012/wordml" xmlns:w16cex="http://schemas.microsoft.com/office/word/2018/wordml/cex" xmlns:w16cid="http://schemas.microsoft.com/office/word/2016/wordml/cid" xmlns:w16="http://schemas.microsoft.com/office/word/2018/wordml" xmlns:w16sdtdh="http://schemas.microsoft.com/office/word/2020/wordml/sdtdatahash" xmlns:w16se="http://schemas.microsoft.com/office/word/2015/wordml/symex" mc:Ignorable="w14 w15 w16se w16cid w16 w16cex w16sdtdh">
   <w:docDefaults>
     <w:rPrDefault>
       <w:rPr>
-        <w:rFonts w:asciiTheme="minorHAnsi" w:hAnsiTheme="minorHAnsi" w:eastAsiaTheme="minorHAnsi" w:cstheme="minorBidi"/>
+        <w:rFonts w:asciiTheme="minorHAnsi" w:eastAsiaTheme="minorHAnsi" w:hAnsiTheme="minorHAnsi" w:cstheme="minorBidi"/>
         <w:kern w:val="2"/>
         <w:sz w:val="22"/>
         <w:szCs w:val="22"/>
@@ -2850,14 +2705,14 @@
   <w:latentStyles w:defLockedState="0" w:defUIPriority="99" w:defSemiHidden="0" w:defUnhideWhenUsed="0" w:defQFormat="0" w:count="376">
     <w:lsdException w:name="Normal" w:uiPriority="0" w:qFormat="1"/>
     <w:lsdException w:name="heading 1" w:uiPriority="9" w:qFormat="1"/>
-    <w:lsdException w:name="heading 2" w:uiPriority="9" w:semiHidden="1" w:unhideWhenUsed="1" w:qFormat="1"/>
-    <w:lsdException w:name="heading 3" w:uiPriority="9" w:semiHidden="1" w:unhideWhenUsed="1" w:qFormat="1"/>
-    <w:lsdException w:name="heading 4" w:uiPriority="9" w:semiHidden="1" w:unhideWhenUsed="1" w:qFormat="1"/>
-    <w:lsdException w:name="heading 5" w:uiPriority="9" w:semiHidden="1" w:unhideWhenUsed="1" w:qFormat="1"/>
-    <w:lsdException w:name="heading 6" w:uiPriority="9" w:semiHidden="1" w:unhideWhenUsed="1" w:qFormat="1"/>
-    <w:lsdException w:name="heading 7" w:uiPriority="9" w:semiHidden="1" w:unhideWhenUsed="1" w:qFormat="1"/>
-    <w:lsdException w:name="heading 8" w:uiPriority="9" w:semiHidden="1" w:unhideWhenUsed="1" w:qFormat="1"/>
-    <w:lsdException w:name="heading 9" w:uiPriority="9" w:semiHidden="1" w:unhideWhenUsed="1" w:qFormat="1"/>
+    <w:lsdException w:name="heading 2" w:semiHidden="1" w:uiPriority="9" w:unhideWhenUsed="1" w:qFormat="1"/>
+    <w:lsdException w:name="heading 3" w:semiHidden="1" w:uiPriority="9" w:unhideWhenUsed="1" w:qFormat="1"/>
+    <w:lsdException w:name="heading 4" w:semiHidden="1" w:uiPriority="9" w:unhideWhenUsed="1" w:qFormat="1"/>
+    <w:lsdException w:name="heading 5" w:semiHidden="1" w:uiPriority="9" w:unhideWhenUsed="1" w:qFormat="1"/>
+    <w:lsdException w:name="heading 6" w:semiHidden="1" w:uiPriority="9" w:unhideWhenUsed="1" w:qFormat="1"/>
+    <w:lsdException w:name="heading 7" w:semiHidden="1" w:uiPriority="9" w:unhideWhenUsed="1" w:qFormat="1"/>
+    <w:lsdException w:name="heading 8" w:semiHidden="1" w:uiPriority="9" w:unhideWhenUsed="1" w:qFormat="1"/>
+    <w:lsdException w:name="heading 9" w:semiHidden="1" w:uiPriority="9" w:unhideWhenUsed="1" w:qFormat="1"/>
     <w:lsdException w:name="index 1" w:semiHidden="1" w:unhideWhenUsed="1"/>
     <w:lsdException w:name="index 2" w:semiHidden="1" w:unhideWhenUsed="1"/>
     <w:lsdException w:name="index 3" w:semiHidden="1" w:unhideWhenUsed="1"/>
@@ -2867,22 +2722,22 @@
     <w:lsdException w:name="index 7" w:semiHidden="1" w:unhideWhenUsed="1"/>
     <w:lsdException w:name="index 8" w:semiHidden="1" w:unhideWhenUsed="1"/>
     <w:lsdException w:name="index 9" w:semiHidden="1" w:unhideWhenUsed="1"/>
-    <w:lsdException w:name="toc 1" w:uiPriority="39" w:semiHidden="1" w:unhideWhenUsed="1"/>
-    <w:lsdException w:name="toc 2" w:uiPriority="39" w:semiHidden="1" w:unhideWhenUsed="1"/>
-    <w:lsdException w:name="toc 3" w:uiPriority="39" w:semiHidden="1" w:unhideWhenUsed="1"/>
-    <w:lsdException w:name="toc 4" w:uiPriority="39" w:semiHidden="1" w:unhideWhenUsed="1"/>
-    <w:lsdException w:name="toc 5" w:uiPriority="39" w:semiHidden="1" w:unhideWhenUsed="1"/>
-    <w:lsdException w:name="toc 6" w:uiPriority="39" w:semiHidden="1" w:unhideWhenUsed="1"/>
-    <w:lsdException w:name="toc 7" w:uiPriority="39" w:semiHidden="1" w:unhideWhenUsed="1"/>
-    <w:lsdException w:name="toc 8" w:uiPriority="39" w:semiHidden="1" w:unhideWhenUsed="1"/>
-    <w:lsdException w:name="toc 9" w:uiPriority="39" w:semiHidden="1" w:unhideWhenUsed="1"/>
+    <w:lsdException w:name="toc 1" w:semiHidden="1" w:uiPriority="39" w:unhideWhenUsed="1"/>
+    <w:lsdException w:name="toc 2" w:semiHidden="1" w:uiPriority="39" w:unhideWhenUsed="1"/>
+    <w:lsdException w:name="toc 3" w:semiHidden="1" w:uiPriority="39" w:unhideWhenUsed="1"/>
+    <w:lsdException w:name="toc 4" w:semiHidden="1" w:uiPriority="39" w:unhideWhenUsed="1"/>
+    <w:lsdException w:name="toc 5" w:semiHidden="1" w:uiPriority="39" w:unhideWhenUsed="1"/>
+    <w:lsdException w:name="toc 6" w:semiHidden="1" w:uiPriority="39" w:unhideWhenUsed="1"/>
+    <w:lsdException w:name="toc 7" w:semiHidden="1" w:uiPriority="39" w:unhideWhenUsed="1"/>
+    <w:lsdException w:name="toc 8" w:semiHidden="1" w:uiPriority="39" w:unhideWhenUsed="1"/>
+    <w:lsdException w:name="toc 9" w:semiHidden="1" w:uiPriority="39" w:unhideWhenUsed="1"/>
     <w:lsdException w:name="Normal Indent" w:semiHidden="1" w:unhideWhenUsed="1"/>
     <w:lsdException w:name="footnote text" w:semiHidden="1" w:unhideWhenUsed="1"/>
     <w:lsdException w:name="annotation text" w:semiHidden="1" w:unhideWhenUsed="1"/>
     <w:lsdException w:name="header" w:semiHidden="1" w:unhideWhenUsed="1"/>
     <w:lsdException w:name="footer" w:semiHidden="1" w:unhideWhenUsed="1"/>
     <w:lsdException w:name="index heading" w:semiHidden="1" w:unhideWhenUsed="1"/>
-    <w:lsdException w:name="caption" w:uiPriority="35" w:semiHidden="1" w:unhideWhenUsed="1" w:qFormat="1"/>
+    <w:lsdException w:name="caption" w:semiHidden="1" w:uiPriority="35" w:unhideWhenUsed="1" w:qFormat="1"/>
     <w:lsdException w:name="table of figures" w:semiHidden="1" w:unhideWhenUsed="1"/>
     <w:lsdException w:name="envelope address" w:semiHidden="1" w:unhideWhenUsed="1"/>
     <w:lsdException w:name="envelope return" w:semiHidden="1" w:unhideWhenUsed="1"/>
@@ -2913,7 +2768,7 @@
     <w:lsdException w:name="Title" w:uiPriority="10" w:qFormat="1"/>
     <w:lsdException w:name="Closing" w:semiHidden="1" w:unhideWhenUsed="1"/>
     <w:lsdException w:name="Signature" w:semiHidden="1" w:unhideWhenUsed="1"/>
-    <w:lsdException w:name="Default Paragraph Font" w:uiPriority="1" w:semiHidden="1" w:unhideWhenUsed="1"/>
+    <w:lsdException w:name="Default Paragraph Font" w:semiHidden="1" w:uiPriority="1" w:unhideWhenUsed="1"/>
     <w:lsdException w:name="Body Text" w:semiHidden="1" w:unhideWhenUsed="1"/>
     <w:lsdException w:name="Body Text Indent" w:semiHidden="1" w:unhideWhenUsed="1"/>
     <w:lsdException w:name="List Continue" w:semiHidden="1" w:unhideWhenUsed="1"/>
@@ -3113,8 +2968,8 @@
     <w:lsdException w:name="Subtle Reference" w:uiPriority="31" w:qFormat="1"/>
     <w:lsdException w:name="Intense Reference" w:uiPriority="32" w:qFormat="1"/>
     <w:lsdException w:name="Book Title" w:uiPriority="33" w:qFormat="1"/>
-    <w:lsdException w:name="Bibliography" w:uiPriority="37" w:semiHidden="1" w:unhideWhenUsed="1"/>
-    <w:lsdException w:name="TOC Heading" w:uiPriority="39" w:semiHidden="1" w:unhideWhenUsed="1" w:qFormat="1"/>
+    <w:lsdException w:name="Bibliography" w:semiHidden="1" w:uiPriority="37" w:unhideWhenUsed="1"/>
+    <w:lsdException w:name="TOC Heading" w:semiHidden="1" w:uiPriority="39" w:unhideWhenUsed="1" w:qFormat="1"/>
     <w:lsdException w:name="Plain Table 1" w:uiPriority="41"/>
     <w:lsdException w:name="Plain Table 2" w:uiPriority="42"/>
     <w:lsdException w:name="Plain Table 3" w:uiPriority="43"/>
@@ -3225,7 +3080,7 @@
     <w:lsdException w:name="Unresolved Mention" w:semiHidden="1" w:unhideWhenUsed="1"/>
     <w:lsdException w:name="Smart Link" w:semiHidden="1" w:unhideWhenUsed="1"/>
   </w:latentStyles>
-  <w:style w:type="paragraph" w:styleId="Normal" w:default="1">
+  <w:style w:type="paragraph" w:default="1" w:styleId="Normal">
     <w:name w:val="Normal"/>
     <w:qFormat/>
     <w:rsid w:val="00A540C5"/>
@@ -3245,7 +3100,7 @@
       <w:outlineLvl w:val="0"/>
     </w:pPr>
     <w:rPr>
-      <w:rFonts w:asciiTheme="majorHAnsi" w:hAnsiTheme="majorHAnsi" w:eastAsiaTheme="majorEastAsia" w:cstheme="majorBidi"/>
+      <w:rFonts w:asciiTheme="majorHAnsi" w:eastAsiaTheme="majorEastAsia" w:hAnsiTheme="majorHAnsi" w:cstheme="majorBidi"/>
       <w:color w:val="0F4761" w:themeColor="accent1" w:themeShade="BF"/>
       <w:sz w:val="40"/>
       <w:szCs w:val="40"/>
@@ -3268,7 +3123,7 @@
       <w:outlineLvl w:val="1"/>
     </w:pPr>
     <w:rPr>
-      <w:rFonts w:asciiTheme="majorHAnsi" w:hAnsiTheme="majorHAnsi" w:eastAsiaTheme="majorEastAsia" w:cstheme="majorBidi"/>
+      <w:rFonts w:asciiTheme="majorHAnsi" w:eastAsiaTheme="majorEastAsia" w:hAnsiTheme="majorHAnsi" w:cstheme="majorBidi"/>
       <w:color w:val="0F4761" w:themeColor="accent1" w:themeShade="BF"/>
       <w:sz w:val="32"/>
       <w:szCs w:val="32"/>
@@ -3429,13 +3284,13 @@
       <w:color w:val="272727" w:themeColor="text1" w:themeTint="D8"/>
     </w:rPr>
   </w:style>
-  <w:style w:type="character" w:styleId="Fontepargpadro" w:default="1">
+  <w:style w:type="character" w:default="1" w:styleId="Fontepargpadro">
     <w:name w:val="Default Paragraph Font"/>
     <w:uiPriority w:val="1"/>
     <w:semiHidden/>
     <w:unhideWhenUsed/>
   </w:style>
-  <w:style w:type="table" w:styleId="Tabelanormal" w:default="1">
+  <w:style w:type="table" w:default="1" w:styleId="Tabelanormal">
     <w:name w:val="Normal Table"/>
     <w:uiPriority w:val="99"/>
     <w:semiHidden/>
@@ -3450,26 +3305,26 @@
       </w:tblCellMar>
     </w:tblPr>
   </w:style>
-  <w:style w:type="numbering" w:styleId="Semlista" w:default="1">
+  <w:style w:type="numbering" w:default="1" w:styleId="Semlista">
     <w:name w:val="No List"/>
     <w:uiPriority w:val="99"/>
     <w:semiHidden/>
     <w:unhideWhenUsed/>
   </w:style>
-  <w:style w:type="character" w:styleId="Ttulo1Char" w:customStyle="1">
+  <w:style w:type="character" w:customStyle="1" w:styleId="Ttulo1Char">
     <w:name w:val="Título 1 Char"/>
     <w:basedOn w:val="Fontepargpadro"/>
     <w:link w:val="Ttulo1"/>
     <w:uiPriority w:val="9"/>
     <w:rsid w:val="00A540C5"/>
     <w:rPr>
-      <w:rFonts w:asciiTheme="majorHAnsi" w:hAnsiTheme="majorHAnsi" w:eastAsiaTheme="majorEastAsia" w:cstheme="majorBidi"/>
+      <w:rFonts w:asciiTheme="majorHAnsi" w:eastAsiaTheme="majorEastAsia" w:hAnsiTheme="majorHAnsi" w:cstheme="majorBidi"/>
       <w:color w:val="0F4761" w:themeColor="accent1" w:themeShade="BF"/>
       <w:sz w:val="40"/>
       <w:szCs w:val="40"/>
     </w:rPr>
   </w:style>
-  <w:style w:type="character" w:styleId="Ttulo2Char" w:customStyle="1">
+  <w:style w:type="character" w:customStyle="1" w:styleId="Ttulo2Char">
     <w:name w:val="Título 2 Char"/>
     <w:basedOn w:val="Fontepargpadro"/>
     <w:link w:val="Ttulo2"/>
@@ -3477,13 +3332,13 @@
     <w:semiHidden/>
     <w:rsid w:val="00A540C5"/>
     <w:rPr>
-      <w:rFonts w:asciiTheme="majorHAnsi" w:hAnsiTheme="majorHAnsi" w:eastAsiaTheme="majorEastAsia" w:cstheme="majorBidi"/>
+      <w:rFonts w:asciiTheme="majorHAnsi" w:eastAsiaTheme="majorEastAsia" w:hAnsiTheme="majorHAnsi" w:cstheme="majorBidi"/>
       <w:color w:val="0F4761" w:themeColor="accent1" w:themeShade="BF"/>
       <w:sz w:val="32"/>
       <w:szCs w:val="32"/>
     </w:rPr>
   </w:style>
-  <w:style w:type="character" w:styleId="Ttulo3Char" w:customStyle="1">
+  <w:style w:type="character" w:customStyle="1" w:styleId="Ttulo3Char">
     <w:name w:val="Título 3 Char"/>
     <w:basedOn w:val="Fontepargpadro"/>
     <w:link w:val="Ttulo3"/>
@@ -3497,7 +3352,7 @@
       <w:szCs w:val="28"/>
     </w:rPr>
   </w:style>
-  <w:style w:type="character" w:styleId="Ttulo4Char" w:customStyle="1">
+  <w:style w:type="character" w:customStyle="1" w:styleId="Ttulo4Char">
     <w:name w:val="Título 4 Char"/>
     <w:basedOn w:val="Fontepargpadro"/>
     <w:link w:val="Ttulo4"/>
@@ -3511,7 +3366,7 @@
       <w:color w:val="0F4761" w:themeColor="accent1" w:themeShade="BF"/>
     </w:rPr>
   </w:style>
-  <w:style w:type="character" w:styleId="Ttulo5Char" w:customStyle="1">
+  <w:style w:type="character" w:customStyle="1" w:styleId="Ttulo5Char">
     <w:name w:val="Título 5 Char"/>
     <w:basedOn w:val="Fontepargpadro"/>
     <w:link w:val="Ttulo5"/>
@@ -3523,7 +3378,7 @@
       <w:color w:val="0F4761" w:themeColor="accent1" w:themeShade="BF"/>
     </w:rPr>
   </w:style>
-  <w:style w:type="character" w:styleId="Ttulo6Char" w:customStyle="1">
+  <w:style w:type="character" w:customStyle="1" w:styleId="Ttulo6Char">
     <w:name w:val="Título 6 Char"/>
     <w:basedOn w:val="Fontepargpadro"/>
     <w:link w:val="Ttulo6"/>
@@ -3537,7 +3392,7 @@
       <w:color w:val="595959" w:themeColor="text1" w:themeTint="A6"/>
     </w:rPr>
   </w:style>
-  <w:style w:type="character" w:styleId="Ttulo7Char" w:customStyle="1">
+  <w:style w:type="character" w:customStyle="1" w:styleId="Ttulo7Char">
     <w:name w:val="Título 7 Char"/>
     <w:basedOn w:val="Fontepargpadro"/>
     <w:link w:val="Ttulo7"/>
@@ -3549,7 +3404,7 @@
       <w:color w:val="595959" w:themeColor="text1" w:themeTint="A6"/>
     </w:rPr>
   </w:style>
-  <w:style w:type="character" w:styleId="Ttulo8Char" w:customStyle="1">
+  <w:style w:type="character" w:customStyle="1" w:styleId="Ttulo8Char">
     <w:name w:val="Título 8 Char"/>
     <w:basedOn w:val="Fontepargpadro"/>
     <w:link w:val="Ttulo8"/>
@@ -3563,7 +3418,7 @@
       <w:color w:val="272727" w:themeColor="text1" w:themeTint="D8"/>
     </w:rPr>
   </w:style>
-  <w:style w:type="character" w:styleId="Ttulo9Char" w:customStyle="1">
+  <w:style w:type="character" w:customStyle="1" w:styleId="Ttulo9Char">
     <w:name w:val="Título 9 Char"/>
     <w:basedOn w:val="Fontepargpadro"/>
     <w:link w:val="Ttulo9"/>
@@ -3588,21 +3443,21 @@
       <w:contextualSpacing/>
     </w:pPr>
     <w:rPr>
-      <w:rFonts w:asciiTheme="majorHAnsi" w:hAnsiTheme="majorHAnsi" w:eastAsiaTheme="majorEastAsia" w:cstheme="majorBidi"/>
+      <w:rFonts w:asciiTheme="majorHAnsi" w:eastAsiaTheme="majorEastAsia" w:hAnsiTheme="majorHAnsi" w:cstheme="majorBidi"/>
       <w:spacing w:val="-10"/>
       <w:kern w:val="28"/>
       <w:sz w:val="56"/>
       <w:szCs w:val="56"/>
     </w:rPr>
   </w:style>
-  <w:style w:type="character" w:styleId="TtuloChar" w:customStyle="1">
+  <w:style w:type="character" w:customStyle="1" w:styleId="TtuloChar">
     <w:name w:val="Título Char"/>
     <w:basedOn w:val="Fontepargpadro"/>
     <w:link w:val="Ttulo"/>
     <w:uiPriority w:val="10"/>
     <w:rsid w:val="00A540C5"/>
     <w:rPr>
-      <w:rFonts w:asciiTheme="majorHAnsi" w:hAnsiTheme="majorHAnsi" w:eastAsiaTheme="majorEastAsia" w:cstheme="majorBidi"/>
+      <w:rFonts w:asciiTheme="majorHAnsi" w:eastAsiaTheme="majorEastAsia" w:hAnsiTheme="majorHAnsi" w:cstheme="majorBidi"/>
       <w:spacing w:val="-10"/>
       <w:kern w:val="28"/>
       <w:sz w:val="56"/>
@@ -3630,7 +3485,7 @@
       <w:szCs w:val="28"/>
     </w:rPr>
   </w:style>
-  <w:style w:type="character" w:styleId="SubttuloChar" w:customStyle="1">
+  <w:style w:type="character" w:customStyle="1" w:styleId="SubttuloChar">
     <w:name w:val="Subtítulo Char"/>
     <w:basedOn w:val="Fontepargpadro"/>
     <w:link w:val="Subttulo"/>
@@ -3662,7 +3517,7 @@
       <w:color w:val="404040" w:themeColor="text1" w:themeTint="BF"/>
     </w:rPr>
   </w:style>
-  <w:style w:type="character" w:styleId="CitaoChar" w:customStyle="1">
+  <w:style w:type="character" w:customStyle="1" w:styleId="CitaoChar">
     <w:name w:val="Citação Char"/>
     <w:basedOn w:val="Fontepargpadro"/>
     <w:link w:val="Citao"/>
@@ -3707,8 +3562,8 @@
     <w:rsid w:val="00A540C5"/>
     <w:pPr>
       <w:pBdr>
-        <w:top w:val="single" w:color="0F4761" w:themeColor="accent1" w:themeShade="BF" w:sz="4" w:space="10"/>
-        <w:bottom w:val="single" w:color="0F4761" w:themeColor="accent1" w:themeShade="BF" w:sz="4" w:space="10"/>
+        <w:top w:val="single" w:sz="4" w:space="10" w:color="0F4761" w:themeColor="accent1" w:themeShade="BF"/>
+        <w:bottom w:val="single" w:sz="4" w:space="10" w:color="0F4761" w:themeColor="accent1" w:themeShade="BF"/>
       </w:pBdr>
       <w:spacing w:before="360" w:after="360"/>
       <w:ind w:left="864" w:right="864"/>
@@ -3720,7 +3575,7 @@
       <w:color w:val="0F4761" w:themeColor="accent1" w:themeShade="BF"/>
     </w:rPr>
   </w:style>
-  <w:style w:type="character" w:styleId="CitaoIntensaChar" w:customStyle="1">
+  <w:style w:type="character" w:customStyle="1" w:styleId="CitaoIntensaChar">
     <w:name w:val="Citação Intensa Char"/>
     <w:basedOn w:val="Fontepargpadro"/>
     <w:link w:val="CitaoIntensa"/>
@@ -3761,7 +3616,7 @@
       <w:spacing w:after="0" w:line="240" w:lineRule="auto"/>
     </w:pPr>
   </w:style>
-  <w:style w:type="character" w:styleId="CabealhoChar" w:customStyle="1">
+  <w:style w:type="character" w:customStyle="1" w:styleId="CabealhoChar">
     <w:name w:val="Cabeçalho Char"/>
     <w:basedOn w:val="Fontepargpadro"/>
     <w:link w:val="Cabealho"/>
@@ -3783,7 +3638,7 @@
       <w:spacing w:after="0" w:line="240" w:lineRule="auto"/>
     </w:pPr>
   </w:style>
-  <w:style w:type="character" w:styleId="RodapChar" w:customStyle="1">
+  <w:style w:type="character" w:customStyle="1" w:styleId="RodapChar">
     <w:name w:val="Rodapé Char"/>
     <w:basedOn w:val="Fontepargpadro"/>
     <w:link w:val="Rodap"/>

</xml_diff>